<commit_message>
Updated Mall 0.2 document to include additional spacing for improved layout.
</commit_message>
<xml_diff>
--- a/Mall 0.2.docx
+++ b/Mall 0.2.docx
@@ -10,16 +10,16 @@
         <mc:AlternateContent>
           <mc:Choice Requires="wps">
             <w:drawing>
-              <wp:anchor distT="45720" distB="45720" distL="114300" distR="114300" simplePos="0" relativeHeight="251659264" behindDoc="0" locked="0" layoutInCell="1" allowOverlap="1" wp14:anchorId="6AA5524D" wp14:editId="1463DDB8">
+              <wp:anchor distT="45720" distB="45720" distL="114300" distR="114300" simplePos="0" relativeHeight="251663360" behindDoc="0" locked="0" layoutInCell="1" allowOverlap="1" wp14:anchorId="5A550647" wp14:editId="288AAD7D">
                 <wp:simplePos x="0" y="0"/>
-                <wp:positionH relativeFrom="column">
-                  <wp:posOffset>3312160</wp:posOffset>
+                <wp:positionH relativeFrom="margin">
+                  <wp:align>right</wp:align>
                 </wp:positionH>
                 <wp:positionV relativeFrom="paragraph">
                   <wp:posOffset>0</wp:posOffset>
                 </wp:positionV>
-                <wp:extent cx="2360930" cy="1404620"/>
-                <wp:effectExtent l="0" t="0" r="22860" b="11430"/>
+                <wp:extent cx="3985260" cy="1744980"/>
+                <wp:effectExtent l="0" t="0" r="15240" b="26670"/>
                 <wp:wrapSquare wrapText="bothSides"/>
                 <wp:docPr id="217" name="Text Box 2"/>
                 <wp:cNvGraphicFramePr>
@@ -34,7 +34,7 @@
                       <wps:spPr bwMode="auto">
                         <a:xfrm>
                           <a:off x="0" y="0"/>
-                          <a:ext cx="2360930" cy="1404620"/>
+                          <a:ext cx="3985260" cy="1744980"/>
                         </a:xfrm>
                         <a:prstGeom prst="rect">
                           <a:avLst/>
@@ -53,31 +53,171 @@
                       </wps:spPr>
                       <wps:txbx>
                         <w:txbxContent>
-                          <w:sdt>
-                            <w:sdtPr>
-                              <w:id w:val="568603642"/>
-                              <w:temporary/>
-                              <w:showingPlcHdr/>
-                              <w15:appearance w15:val="hidden"/>
-                            </w:sdtPr>
-                            <w:sdtContent>
-                              <w:p>
-                                <w:r>
-                                  <w:t>[Grab your reader’s attention with a great quote from the document or use this space to emphasize a key point. To place this text box anywhere on the page, just drag it.]</w:t>
-                                </w:r>
-                              </w:p>
-                            </w:sdtContent>
-                          </w:sdt>
+                          <w:p>
+                            <w:proofErr w:type="gramStart"/>
+                            <w:r>
+                              <w:t>{{ name</w:t>
+                            </w:r>
+                            <w:proofErr w:type="gramEnd"/>
+                            <w:r>
+                              <w:t xml:space="preserve"> }}</w:t>
+                            </w:r>
+                          </w:p>
                         </w:txbxContent>
                       </wps:txbx>
                       <wps:bodyPr rot="0" vert="horz" wrap="square" lIns="91440" tIns="45720" rIns="91440" bIns="45720" anchor="t" anchorCtr="0">
-                        <a:spAutoFit/>
+                        <a:noAutofit/>
                       </wps:bodyPr>
                     </wps:wsp>
                   </a:graphicData>
                 </a:graphic>
                 <wp14:sizeRelH relativeFrom="margin">
-                  <wp14:pctWidth>40000</wp14:pctWidth>
+                  <wp14:pctWidth>0</wp14:pctWidth>
+                </wp14:sizeRelH>
+                <wp14:sizeRelV relativeFrom="margin">
+                  <wp14:pctHeight>0</wp14:pctHeight>
+                </wp14:sizeRelV>
+              </wp:anchor>
+            </w:drawing>
+          </mc:Choice>
+          <mc:Fallback>
+            <w:pict>
+              <v:shapetype w14:anchorId="5A550647" id="_x0000_t202" coordsize="21600,21600" o:spt="202" path="m,l,21600r21600,l21600,xe">
+                <v:stroke joinstyle="miter"/>
+                <v:path gradientshapeok="t" o:connecttype="rect"/>
+              </v:shapetype>
+              <v:shape id="Text Box 2" o:spid="_x0000_s1026" type="#_x0000_t202" style="position:absolute;margin-left:262.6pt;margin-top:0;width:313.8pt;height:137.4pt;z-index:251663360;visibility:visible;mso-wrap-style:square;mso-width-percent:0;mso-height-percent:0;mso-wrap-distance-left:9pt;mso-wrap-distance-top:3.6pt;mso-wrap-distance-right:9pt;mso-wrap-distance-bottom:3.6pt;mso-position-horizontal:right;mso-position-horizontal-relative:margin;mso-position-vertical:absolute;mso-position-vertical-relative:text;mso-width-percent:0;mso-height-percent:0;mso-width-relative:margin;mso-height-relative:margin;v-text-anchor:top" o:gfxdata="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">
+                <v:textbox>
+                  <w:txbxContent>
+                    <w:p>
+                      <w:proofErr w:type="gramStart"/>
+                      <w:r>
+                        <w:t>{{ name</w:t>
+                      </w:r>
+                      <w:proofErr w:type="gramEnd"/>
+                      <w:r>
+                        <w:t xml:space="preserve"> }}</w:t>
+                      </w:r>
+                    </w:p>
+                  </w:txbxContent>
+                </v:textbox>
+                <w10:wrap type="square" anchorx="margin"/>
+              </v:shape>
+            </w:pict>
+          </mc:Fallback>
+        </mc:AlternateContent>
+      </w:r>
+      <w:r>
+        <w:rPr>
+          <w:noProof/>
+        </w:rPr>
+        <mc:AlternateContent>
+          <mc:Choice Requires="wps">
+            <w:drawing>
+              <wp:anchor distT="45720" distB="45720" distL="114300" distR="114300" simplePos="0" relativeHeight="251661312" behindDoc="0" locked="0" layoutInCell="1" allowOverlap="1" wp14:anchorId="4C5C729F" wp14:editId="3367D99A">
+                <wp:simplePos x="0" y="0"/>
+                <wp:positionH relativeFrom="column">
+                  <wp:posOffset>-274320</wp:posOffset>
+                </wp:positionH>
+                <wp:positionV relativeFrom="paragraph">
+                  <wp:posOffset>7620</wp:posOffset>
+                </wp:positionV>
+                <wp:extent cx="1760220" cy="1404620"/>
+                <wp:effectExtent l="0" t="0" r="11430" b="17780"/>
+                <wp:wrapSquare wrapText="bothSides"/>
+                <wp:docPr id="612295420" name="Text Box 2"/>
+                <wp:cNvGraphicFramePr>
+                  <a:graphicFrameLocks xmlns:a="http://schemas.openxmlformats.org/drawingml/2006/main"/>
+                </wp:cNvGraphicFramePr>
+                <a:graphic xmlns:a="http://schemas.openxmlformats.org/drawingml/2006/main">
+                  <a:graphicData uri="http://schemas.microsoft.com/office/word/2010/wordprocessingShape">
+                    <wps:wsp>
+                      <wps:cNvSpPr txBox="1">
+                        <a:spLocks noChangeArrowheads="1"/>
+                      </wps:cNvSpPr>
+                      <wps:spPr bwMode="auto">
+                        <a:xfrm>
+                          <a:off x="0" y="0"/>
+                          <a:ext cx="1760220" cy="1404620"/>
+                        </a:xfrm>
+                        <a:prstGeom prst="rect">
+                          <a:avLst/>
+                        </a:prstGeom>
+                        <a:solidFill>
+                          <a:srgbClr val="FFFFFF"/>
+                        </a:solidFill>
+                        <a:ln w="9525">
+                          <a:solidFill>
+                            <a:srgbClr val="000000"/>
+                          </a:solidFill>
+                          <a:miter lim="800000"/>
+                          <a:headEnd/>
+                          <a:tailEnd/>
+                        </a:ln>
+                      </wps:spPr>
+                      <wps:txbx>
+                        <w:txbxContent>
+                          <w:p>
+                            <w:pPr>
+                              <w:jc w:val="center"/>
+                            </w:pPr>
+                            <w:r>
+                              <w:rPr>
+                                <w:noProof/>
+                              </w:rPr>
+                              <w:drawing>
+                                <wp:inline distT="0" distB="0" distL="0" distR="0" wp14:anchorId="4E787392" wp14:editId="56B826FD">
+                                  <wp:extent cx="1456055" cy="1672590"/>
+                                  <wp:effectExtent l="0" t="0" r="0" b="3810"/>
+                                  <wp:docPr id="1942272724" name="Picture 3" descr="A person smiling at the camera&#10;&#10;AI-generated content may be incorrect."/>
+                                  <wp:cNvGraphicFramePr>
+                                    <a:graphicFrameLocks xmlns:a="http://schemas.openxmlformats.org/drawingml/2006/main" noChangeAspect="1"/>
+                                  </wp:cNvGraphicFramePr>
+                                  <a:graphic xmlns:a="http://schemas.openxmlformats.org/drawingml/2006/main">
+                                    <a:graphicData uri="http://schemas.openxmlformats.org/drawingml/2006/picture">
+                                      <pic:pic xmlns:pic="http://schemas.openxmlformats.org/drawingml/2006/picture">
+                                        <pic:nvPicPr>
+                                          <pic:cNvPr id="1942272724" name="Picture 3" descr="A person smiling at the camera&#10;&#10;AI-generated content may be incorrect."/>
+                                          <pic:cNvPicPr/>
+                                        </pic:nvPicPr>
+                                        <pic:blipFill>
+                                          <a:blip r:embed="rId6">
+                                            <a:extLst>
+                                              <a:ext uri="{28A0092B-C50C-407E-A947-70E740481C1C}">
+                                                <a14:useLocalDpi xmlns:a14="http://schemas.microsoft.com/office/drawing/2010/main" val="0"/>
+                                              </a:ext>
+                                            </a:extLst>
+                                          </a:blip>
+                                          <a:stretch>
+                                            <a:fillRect/>
+                                          </a:stretch>
+                                        </pic:blipFill>
+                                        <pic:spPr>
+                                          <a:xfrm>
+                                            <a:off x="0" y="0"/>
+                                            <a:ext cx="1456055" cy="1672590"/>
+                                          </a:xfrm>
+                                          <a:prstGeom prst="rect">
+                                            <a:avLst/>
+                                          </a:prstGeom>
+                                        </pic:spPr>
+                                      </pic:pic>
+                                    </a:graphicData>
+                                  </a:graphic>
+                                </wp:inline>
+                              </w:drawing>
+                            </w:r>
+                          </w:p>
+                        </w:txbxContent>
+                      </wps:txbx>
+                      <wps:bodyPr rot="0" vert="horz" wrap="square" lIns="91440" tIns="45720" rIns="91440" bIns="45720" anchor="t" anchorCtr="0">
+                        <a:noAutofit/>
+                      </wps:bodyPr>
+                    </wps:wsp>
+                  </a:graphicData>
+                </a:graphic>
+                <wp14:sizeRelH relativeFrom="margin">
+                  <wp14:pctWidth>0</wp14:pctWidth>
                 </wp14:sizeRelH>
                 <wp14:sizeRelV relativeFrom="margin">
                   <wp14:pctHeight>20000</wp14:pctHeight>
@@ -87,28 +227,60 @@
           </mc:Choice>
           <mc:Fallback>
             <w:pict>
-              <v:shapetype w14:anchorId="6AA5524D" id="_x0000_t202" coordsize="21600,21600" o:spt="202" path="m,l,21600r21600,l21600,xe">
-                <v:stroke joinstyle="miter"/>
-                <v:path gradientshapeok="t" o:connecttype="rect"/>
-              </v:shapetype>
-              <v:shape id="Text Box 2" o:spid="_x0000_s1026" type="#_x0000_t202" style="position:absolute;margin-left:260.8pt;margin-top:0;width:185.9pt;height:110.6pt;z-index:251659264;visibility:visible;mso-wrap-style:square;mso-width-percent:400;mso-height-percent:200;mso-wrap-distance-left:9pt;mso-wrap-distance-top:3.6pt;mso-wrap-distance-right:9pt;mso-wrap-distance-bottom:3.6pt;mso-position-horizontal:absolute;mso-position-horizontal-relative:text;mso-position-vertical:absolute;mso-position-vertical-relative:text;mso-width-percent:400;mso-height-percent:200;mso-width-relative:margin;mso-height-relative:margin;v-text-anchor:top" o:gfxdata="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">
-                <v:textbox style="mso-fit-shape-to-text:t">
+              <v:shape w14:anchorId="4C5C729F" id="_x0000_s1027" type="#_x0000_t202" style="position:absolute;margin-left:-21.6pt;margin-top:.6pt;width:138.6pt;height:110.6pt;z-index:251661312;visibility:visible;mso-wrap-style:square;mso-width-percent:0;mso-height-percent:200;mso-wrap-distance-left:9pt;mso-wrap-distance-top:3.6pt;mso-wrap-distance-right:9pt;mso-wrap-distance-bottom:3.6pt;mso-position-horizontal:absolute;mso-position-horizontal-relative:text;mso-position-vertical:absolute;mso-position-vertical-relative:text;mso-width-percent:0;mso-height-percent:200;mso-width-relative:margin;mso-height-relative:margin;v-text-anchor:top" o:gfxdata="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">
+                <v:textbox>
                   <w:txbxContent>
-                    <w:sdt>
-                      <w:sdtPr>
-                        <w:id w:val="568603642"/>
-                        <w:temporary/>
-                        <w:showingPlcHdr/>
-                        <w15:appearance w15:val="hidden"/>
-                      </w:sdtPr>
-                      <w:sdtContent>
-                        <w:p>
-                          <w:r>
-                            <w:t>[Grab your reader’s attention with a great quote from the document or use this space to emphasize a key point. To place this text box anywhere on the page, just drag it.]</w:t>
-                          </w:r>
-                        </w:p>
-                      </w:sdtContent>
-                    </w:sdt>
+                    <w:p>
+                      <w:pPr>
+                        <w:jc w:val="center"/>
+                      </w:pPr>
+                      <w:r>
+                        <w:rPr>
+                          <w:noProof/>
+                        </w:rPr>
+                        <w:drawing>
+                          <wp:inline distT="0" distB="0" distL="0" distR="0" wp14:anchorId="4E787392" wp14:editId="56B826FD">
+                            <wp:extent cx="1456055" cy="1672590"/>
+                            <wp:effectExtent l="0" t="0" r="0" b="3810"/>
+                            <wp:docPr id="1942272724" name="Picture 3" descr="A person smiling at the camera&#10;&#10;AI-generated content may be incorrect."/>
+                            <wp:cNvGraphicFramePr>
+                              <a:graphicFrameLocks xmlns:a="http://schemas.openxmlformats.org/drawingml/2006/main" noChangeAspect="1"/>
+                            </wp:cNvGraphicFramePr>
+                            <a:graphic xmlns:a="http://schemas.openxmlformats.org/drawingml/2006/main">
+                              <a:graphicData uri="http://schemas.openxmlformats.org/drawingml/2006/picture">
+                                <pic:pic xmlns:pic="http://schemas.openxmlformats.org/drawingml/2006/picture">
+                                  <pic:nvPicPr>
+                                    <pic:cNvPr id="1942272724" name="Picture 3" descr="A person smiling at the camera&#10;&#10;AI-generated content may be incorrect."/>
+                                    <pic:cNvPicPr/>
+                                  </pic:nvPicPr>
+                                  <pic:blipFill>
+                                    <a:blip r:embed="rId6">
+                                      <a:extLst>
+                                        <a:ext uri="{28A0092B-C50C-407E-A947-70E740481C1C}">
+                                          <a14:useLocalDpi xmlns:a14="http://schemas.microsoft.com/office/drawing/2010/main" val="0"/>
+                                        </a:ext>
+                                      </a:extLst>
+                                    </a:blip>
+                                    <a:stretch>
+                                      <a:fillRect/>
+                                    </a:stretch>
+                                  </pic:blipFill>
+                                  <pic:spPr>
+                                    <a:xfrm>
+                                      <a:off x="0" y="0"/>
+                                      <a:ext cx="1456055" cy="1672590"/>
+                                    </a:xfrm>
+                                    <a:prstGeom prst="rect">
+                                      <a:avLst/>
+                                    </a:prstGeom>
+                                  </pic:spPr>
+                                </pic:pic>
+                              </a:graphicData>
+                            </a:graphic>
+                          </wp:inline>
+                        </w:drawing>
+                      </w:r>
+                    </w:p>
                   </w:txbxContent>
                 </v:textbox>
                 <w10:wrap type="square"/>
@@ -117,9 +289,12 @@
           </mc:Fallback>
         </mc:AlternateContent>
       </w:r>
+    </w:p>
+    <w:p/>
+    <w:p>
       <w:proofErr w:type="gramStart"/>
       <w:r>
-        <w:t>{{ name</w:t>
+        <w:t>{{ role</w:t>
       </w:r>
       <w:proofErr w:type="gramEnd"/>
       <w:r>
@@ -130,7 +305,7 @@
     <w:p>
       <w:proofErr w:type="gramStart"/>
       <w:r>
-        <w:t>{{ role</w:t>
+        <w:t>{{ summary</w:t>
       </w:r>
       <w:proofErr w:type="gramEnd"/>
       <w:r>
@@ -139,35 +314,164 @@
     </w:p>
     <w:p/>
     <w:p>
+      <w:proofErr w:type="spellStart"/>
+      <w:r>
+        <w:t>Expertis</w:t>
+      </w:r>
+      <w:proofErr w:type="spellEnd"/>
+    </w:p>
+    <w:p/>
+    <w:p>
+      <w:r>
+        <w:t xml:space="preserve">{% for </w:t>
+      </w:r>
+      <w:proofErr w:type="spellStart"/>
+      <w:r>
+        <w:t>expertis</w:t>
+      </w:r>
+      <w:proofErr w:type="spellEnd"/>
+      <w:r>
+        <w:t xml:space="preserve"> in expertise %}</w:t>
+      </w:r>
+    </w:p>
+    <w:p>
+      <w:r>
+        <w:t xml:space="preserve">· </w:t>
+      </w:r>
       <w:proofErr w:type="gramStart"/>
       <w:r>
-        <w:t>{{ summary</w:t>
-      </w:r>
+        <w:t xml:space="preserve">{{ </w:t>
+      </w:r>
+      <w:proofErr w:type="spellStart"/>
+      <w:r>
+        <w:t>expertis</w:t>
+      </w:r>
+      <w:proofErr w:type="spellEnd"/>
       <w:proofErr w:type="gramEnd"/>
       <w:r>
         <w:t xml:space="preserve"> }}</w:t>
       </w:r>
     </w:p>
+    <w:p>
+      <w:r>
+        <w:t xml:space="preserve">{% </w:t>
+      </w:r>
+      <w:proofErr w:type="spellStart"/>
+      <w:r>
+        <w:t>endfor</w:t>
+      </w:r>
+      <w:proofErr w:type="spellEnd"/>
+      <w:r>
+        <w:t xml:space="preserve"> %}</w:t>
+      </w:r>
+    </w:p>
     <w:p/>
     <w:p>
       <w:proofErr w:type="spellStart"/>
       <w:r>
-        <w:t>Expertis</w:t>
+        <w:t>Urval</w:t>
+      </w:r>
+      <w:proofErr w:type="spellEnd"/>
+      <w:r>
+        <w:t xml:space="preserve"> </w:t>
+      </w:r>
+      <w:proofErr w:type="spellStart"/>
+      <w:r>
+        <w:t>av</w:t>
+      </w:r>
+      <w:proofErr w:type="spellEnd"/>
+      <w:r>
+        <w:t xml:space="preserve"> </w:t>
+      </w:r>
+      <w:proofErr w:type="spellStart"/>
+      <w:r>
+        <w:t>Uppdrag</w:t>
       </w:r>
       <w:proofErr w:type="spellEnd"/>
     </w:p>
     <w:p/>
     <w:p>
       <w:r>
-        <w:t xml:space="preserve">{% for </w:t>
-      </w:r>
-      <w:proofErr w:type="spellStart"/>
-      <w:r>
-        <w:t>expertis</w:t>
-      </w:r>
-      <w:proofErr w:type="spellEnd"/>
-      <w:r>
-        <w:t xml:space="preserve"> in expertise %}</w:t>
+        <w:t>{% for assignment in assignments %}</w:t>
+      </w:r>
+    </w:p>
+    <w:p>
+      <w:r>
+        <w:t>**</w:t>
+      </w:r>
+      <w:proofErr w:type="gramStart"/>
+      <w:r>
+        <w:t xml:space="preserve">{{ </w:t>
+      </w:r>
+      <w:proofErr w:type="spellStart"/>
+      <w:r>
+        <w:t>assignment</w:t>
+      </w:r>
+      <w:proofErr w:type="gramEnd"/>
+      <w:r>
+        <w:t>.</w:t>
+      </w:r>
+      <w:proofErr w:type="gramStart"/>
+      <w:r>
+        <w:t>role</w:t>
+      </w:r>
+      <w:proofErr w:type="spellEnd"/>
+      <w:r>
+        <w:t xml:space="preserve"> }}*</w:t>
+      </w:r>
+      <w:proofErr w:type="gramEnd"/>
+      <w:r>
+        <w:t>*</w:t>
+      </w:r>
+    </w:p>
+    <w:p>
+      <w:proofErr w:type="gramStart"/>
+      <w:r>
+        <w:t xml:space="preserve">{{ </w:t>
+      </w:r>
+      <w:proofErr w:type="spellStart"/>
+      <w:r>
+        <w:t>assignment</w:t>
+      </w:r>
+      <w:proofErr w:type="gramEnd"/>
+      <w:r>
+        <w:t>.</w:t>
+      </w:r>
+      <w:proofErr w:type="gramStart"/>
+      <w:r>
+        <w:t>client</w:t>
+      </w:r>
+      <w:proofErr w:type="spellEnd"/>
+      <w:r>
+        <w:t xml:space="preserve"> }</w:t>
+      </w:r>
+      <w:proofErr w:type="gramEnd"/>
+      <w:r>
+        <w:t>} (</w:t>
+      </w:r>
+      <w:proofErr w:type="gramStart"/>
+      <w:r>
+        <w:t xml:space="preserve">{{ </w:t>
+      </w:r>
+      <w:proofErr w:type="spellStart"/>
+      <w:r>
+        <w:t>assignment</w:t>
+      </w:r>
+      <w:proofErr w:type="gramEnd"/>
+      <w:r>
+        <w:t>.</w:t>
+      </w:r>
+      <w:proofErr w:type="gramStart"/>
+      <w:r>
+        <w:t>period</w:t>
+      </w:r>
+      <w:proofErr w:type="spellEnd"/>
+      <w:r>
+        <w:t xml:space="preserve"> }</w:t>
+      </w:r>
+      <w:proofErr w:type="gramEnd"/>
+      <w:r>
+        <w:t>})</w:t>
       </w:r>
     </w:p>
     <w:p>
@@ -180,182 +484,42 @@
       </w:r>
       <w:proofErr w:type="spellStart"/>
       <w:r>
-        <w:t>expertis</w:t>
-      </w:r>
-      <w:proofErr w:type="spellEnd"/>
+        <w:t>assignment</w:t>
+      </w:r>
       <w:proofErr w:type="gramEnd"/>
       <w:r>
-        <w:t xml:space="preserve"> }}</w:t>
-      </w:r>
-    </w:p>
-    <w:p>
-      <w:r>
-        <w:t xml:space="preserve">{% </w:t>
-      </w:r>
-      <w:proofErr w:type="spellStart"/>
-      <w:r>
-        <w:t>endfor</w:t>
-      </w:r>
-      <w:proofErr w:type="spellEnd"/>
+        <w:t>.</w:t>
+      </w:r>
+      <w:proofErr w:type="gramStart"/>
+      <w:r>
+        <w:t>description</w:t>
+      </w:r>
+      <w:proofErr w:type="spellEnd"/>
+      <w:r>
+        <w:t xml:space="preserve"> }</w:t>
+      </w:r>
+      <w:proofErr w:type="gramEnd"/>
+      <w:r>
+        <w:t>}</w:t>
+      </w:r>
+    </w:p>
+    <w:p>
+      <w:r>
+        <w:t xml:space="preserve">{% if not </w:t>
+      </w:r>
+      <w:proofErr w:type="spellStart"/>
+      <w:proofErr w:type="gramStart"/>
+      <w:r>
+        <w:t>loop.last</w:t>
+      </w:r>
+      <w:proofErr w:type="spellEnd"/>
+      <w:proofErr w:type="gramEnd"/>
       <w:r>
         <w:t xml:space="preserve"> %}</w:t>
       </w:r>
     </w:p>
     <w:p/>
     <w:p>
-      <w:proofErr w:type="spellStart"/>
-      <w:r>
-        <w:t>Urval</w:t>
-      </w:r>
-      <w:proofErr w:type="spellEnd"/>
-      <w:r>
-        <w:t xml:space="preserve"> </w:t>
-      </w:r>
-      <w:proofErr w:type="spellStart"/>
-      <w:r>
-        <w:t>av</w:t>
-      </w:r>
-      <w:proofErr w:type="spellEnd"/>
-      <w:r>
-        <w:t xml:space="preserve"> </w:t>
-      </w:r>
-      <w:proofErr w:type="spellStart"/>
-      <w:r>
-        <w:t>Uppdrag</w:t>
-      </w:r>
-      <w:proofErr w:type="spellEnd"/>
-    </w:p>
-    <w:p/>
-    <w:p>
-      <w:r>
-        <w:t>{% for assignment in assignments %}</w:t>
-      </w:r>
-    </w:p>
-    <w:p>
-      <w:r>
-        <w:t>**</w:t>
-      </w:r>
-      <w:proofErr w:type="gramStart"/>
-      <w:r>
-        <w:t xml:space="preserve">{{ </w:t>
-      </w:r>
-      <w:proofErr w:type="spellStart"/>
-      <w:r>
-        <w:t>assignment</w:t>
-      </w:r>
-      <w:proofErr w:type="gramEnd"/>
-      <w:r>
-        <w:t>.</w:t>
-      </w:r>
-      <w:proofErr w:type="gramStart"/>
-      <w:r>
-        <w:t>role</w:t>
-      </w:r>
-      <w:proofErr w:type="spellEnd"/>
-      <w:r>
-        <w:t xml:space="preserve"> }}*</w:t>
-      </w:r>
-      <w:proofErr w:type="gramEnd"/>
-      <w:r>
-        <w:t>*</w:t>
-      </w:r>
-    </w:p>
-    <w:p>
-      <w:proofErr w:type="gramStart"/>
-      <w:r>
-        <w:t xml:space="preserve">{{ </w:t>
-      </w:r>
-      <w:proofErr w:type="spellStart"/>
-      <w:r>
-        <w:t>assignment</w:t>
-      </w:r>
-      <w:proofErr w:type="gramEnd"/>
-      <w:r>
-        <w:t>.</w:t>
-      </w:r>
-      <w:proofErr w:type="gramStart"/>
-      <w:r>
-        <w:t>client</w:t>
-      </w:r>
-      <w:proofErr w:type="spellEnd"/>
-      <w:r>
-        <w:t xml:space="preserve"> }</w:t>
-      </w:r>
-      <w:proofErr w:type="gramEnd"/>
-      <w:r>
-        <w:t>} (</w:t>
-      </w:r>
-      <w:proofErr w:type="gramStart"/>
-      <w:r>
-        <w:t xml:space="preserve">{{ </w:t>
-      </w:r>
-      <w:proofErr w:type="spellStart"/>
-      <w:r>
-        <w:t>assignment</w:t>
-      </w:r>
-      <w:proofErr w:type="gramEnd"/>
-      <w:r>
-        <w:t>.</w:t>
-      </w:r>
-      <w:proofErr w:type="gramStart"/>
-      <w:r>
-        <w:t>period</w:t>
-      </w:r>
-      <w:proofErr w:type="spellEnd"/>
-      <w:r>
-        <w:t xml:space="preserve"> }</w:t>
-      </w:r>
-      <w:proofErr w:type="gramEnd"/>
-      <w:r>
-        <w:t>})</w:t>
-      </w:r>
-    </w:p>
-    <w:p>
-      <w:r>
-        <w:t xml:space="preserve">· </w:t>
-      </w:r>
-      <w:proofErr w:type="gramStart"/>
-      <w:r>
-        <w:t xml:space="preserve">{{ </w:t>
-      </w:r>
-      <w:proofErr w:type="spellStart"/>
-      <w:r>
-        <w:t>assignment</w:t>
-      </w:r>
-      <w:proofErr w:type="gramEnd"/>
-      <w:r>
-        <w:t>.</w:t>
-      </w:r>
-      <w:proofErr w:type="gramStart"/>
-      <w:r>
-        <w:t>description</w:t>
-      </w:r>
-      <w:proofErr w:type="spellEnd"/>
-      <w:r>
-        <w:t xml:space="preserve"> }</w:t>
-      </w:r>
-      <w:proofErr w:type="gramEnd"/>
-      <w:r>
-        <w:t>}</w:t>
-      </w:r>
-    </w:p>
-    <w:p>
-      <w:r>
-        <w:t xml:space="preserve">{% if not </w:t>
-      </w:r>
-      <w:proofErr w:type="spellStart"/>
-      <w:proofErr w:type="gramStart"/>
-      <w:r>
-        <w:t>loop.last</w:t>
-      </w:r>
-      <w:proofErr w:type="spellEnd"/>
-      <w:proofErr w:type="gramEnd"/>
-      <w:r>
-        <w:t xml:space="preserve"> %}</w:t>
-      </w:r>
-    </w:p>
-    <w:p/>
-    <w:p>
       <w:r>
         <w:t>---</w:t>
       </w:r>
@@ -363,110 +527,6 @@
     <w:p>
       <w:r>
         <w:t>{% endif %}</w:t>
-      </w:r>
-    </w:p>
-    <w:p>
-      <w:r>
-        <w:t xml:space="preserve">{% </w:t>
-      </w:r>
-      <w:proofErr w:type="spellStart"/>
-      <w:r>
-        <w:t>endfor</w:t>
-      </w:r>
-      <w:proofErr w:type="spellEnd"/>
-      <w:r>
-        <w:t xml:space="preserve"> %}</w:t>
-      </w:r>
-    </w:p>
-    <w:p/>
-    <w:p>
-      <w:proofErr w:type="spellStart"/>
-      <w:r>
-        <w:t>Utbildning</w:t>
-      </w:r>
-      <w:proofErr w:type="spellEnd"/>
-    </w:p>
-    <w:p/>
-    <w:p>
-      <w:r>
-        <w:t>{% for education in education %}</w:t>
-      </w:r>
-    </w:p>
-    <w:p>
-      <w:r>
-        <w:t xml:space="preserve">· </w:t>
-      </w:r>
-      <w:proofErr w:type="gramStart"/>
-      <w:r>
-        <w:t xml:space="preserve">{{ </w:t>
-      </w:r>
-      <w:proofErr w:type="spellStart"/>
-      <w:r>
-        <w:t>education</w:t>
-      </w:r>
-      <w:proofErr w:type="gramEnd"/>
-      <w:r>
-        <w:t>.</w:t>
-      </w:r>
-      <w:proofErr w:type="gramStart"/>
-      <w:r>
-        <w:t>institution</w:t>
-      </w:r>
-      <w:proofErr w:type="spellEnd"/>
-      <w:r>
-        <w:t xml:space="preserve"> }</w:t>
-      </w:r>
-      <w:proofErr w:type="gramEnd"/>
-      <w:r>
-        <w:t xml:space="preserve">}, </w:t>
-      </w:r>
-      <w:proofErr w:type="gramStart"/>
-      <w:r>
-        <w:t xml:space="preserve">{{ </w:t>
-      </w:r>
-      <w:proofErr w:type="spellStart"/>
-      <w:r>
-        <w:t>education</w:t>
-      </w:r>
-      <w:proofErr w:type="gramEnd"/>
-      <w:r>
-        <w:t>.</w:t>
-      </w:r>
-      <w:proofErr w:type="gramStart"/>
-      <w:r>
-        <w:t>focus</w:t>
-      </w:r>
-      <w:proofErr w:type="spellEnd"/>
-      <w:r>
-        <w:t xml:space="preserve"> }</w:t>
-      </w:r>
-      <w:proofErr w:type="gramEnd"/>
-      <w:r>
-        <w:t>} (</w:t>
-      </w:r>
-      <w:proofErr w:type="gramStart"/>
-      <w:r>
-        <w:t xml:space="preserve">{{ </w:t>
-      </w:r>
-      <w:proofErr w:type="spellStart"/>
-      <w:r>
-        <w:t>education</w:t>
-      </w:r>
-      <w:proofErr w:type="gramEnd"/>
-      <w:r>
-        <w:t>.</w:t>
-      </w:r>
-      <w:proofErr w:type="gramStart"/>
-      <w:r>
-        <w:t>period</w:t>
-      </w:r>
-      <w:proofErr w:type="spellEnd"/>
-      <w:r>
-        <w:t xml:space="preserve"> }</w:t>
-      </w:r>
-      <w:proofErr w:type="gramEnd"/>
-      <w:r>
-        <w:t>})</w:t>
       </w:r>
     </w:p>
     <w:p>
@@ -487,6 +547,110 @@
     <w:p>
       <w:proofErr w:type="spellStart"/>
       <w:r>
+        <w:t>Utbildning</w:t>
+      </w:r>
+      <w:proofErr w:type="spellEnd"/>
+    </w:p>
+    <w:p/>
+    <w:p>
+      <w:r>
+        <w:t>{% for education in education %}</w:t>
+      </w:r>
+    </w:p>
+    <w:p>
+      <w:r>
+        <w:t xml:space="preserve">· </w:t>
+      </w:r>
+      <w:proofErr w:type="gramStart"/>
+      <w:r>
+        <w:t xml:space="preserve">{{ </w:t>
+      </w:r>
+      <w:proofErr w:type="spellStart"/>
+      <w:r>
+        <w:t>education</w:t>
+      </w:r>
+      <w:proofErr w:type="gramEnd"/>
+      <w:r>
+        <w:t>.</w:t>
+      </w:r>
+      <w:proofErr w:type="gramStart"/>
+      <w:r>
+        <w:t>institution</w:t>
+      </w:r>
+      <w:proofErr w:type="spellEnd"/>
+      <w:r>
+        <w:t xml:space="preserve"> }</w:t>
+      </w:r>
+      <w:proofErr w:type="gramEnd"/>
+      <w:r>
+        <w:t xml:space="preserve">}, </w:t>
+      </w:r>
+      <w:proofErr w:type="gramStart"/>
+      <w:r>
+        <w:t xml:space="preserve">{{ </w:t>
+      </w:r>
+      <w:proofErr w:type="spellStart"/>
+      <w:r>
+        <w:t>education</w:t>
+      </w:r>
+      <w:proofErr w:type="gramEnd"/>
+      <w:r>
+        <w:t>.</w:t>
+      </w:r>
+      <w:proofErr w:type="gramStart"/>
+      <w:r>
+        <w:t>focus</w:t>
+      </w:r>
+      <w:proofErr w:type="spellEnd"/>
+      <w:r>
+        <w:t xml:space="preserve"> }</w:t>
+      </w:r>
+      <w:proofErr w:type="gramEnd"/>
+      <w:r>
+        <w:t>} (</w:t>
+      </w:r>
+      <w:proofErr w:type="gramStart"/>
+      <w:r>
+        <w:t xml:space="preserve">{{ </w:t>
+      </w:r>
+      <w:proofErr w:type="spellStart"/>
+      <w:r>
+        <w:t>education</w:t>
+      </w:r>
+      <w:proofErr w:type="gramEnd"/>
+      <w:r>
+        <w:t>.</w:t>
+      </w:r>
+      <w:proofErr w:type="gramStart"/>
+      <w:r>
+        <w:t>period</w:t>
+      </w:r>
+      <w:proofErr w:type="spellEnd"/>
+      <w:r>
+        <w:t xml:space="preserve"> }</w:t>
+      </w:r>
+      <w:proofErr w:type="gramEnd"/>
+      <w:r>
+        <w:t>})</w:t>
+      </w:r>
+    </w:p>
+    <w:p>
+      <w:r>
+        <w:t xml:space="preserve">{% </w:t>
+      </w:r>
+      <w:proofErr w:type="spellStart"/>
+      <w:r>
+        <w:t>endfor</w:t>
+      </w:r>
+      <w:proofErr w:type="spellEnd"/>
+      <w:r>
+        <w:t xml:space="preserve"> %}</w:t>
+      </w:r>
+    </w:p>
+    <w:p/>
+    <w:p>
+      <w:proofErr w:type="spellStart"/>
+      <w:r>
         <w:t>Språk</w:t>
       </w:r>
       <w:proofErr w:type="spellEnd"/>
@@ -654,6 +818,7 @@
     <w:p/>
     <w:p>
       <w:r>
+        <w:lastRenderedPageBreak/>
         <w:t>{% for method in methods %}</w:t>
       </w:r>
     </w:p>
@@ -694,7 +859,6 @@
     <w:p/>
     <w:p>
       <w:r>
-        <w:lastRenderedPageBreak/>
         <w:t>{% for tool in tools %}</w:t>
       </w:r>
     </w:p>
@@ -778,7 +942,7 @@
       </w:r>
     </w:p>
     <w:sectPr>
-      <w:headerReference w:type="default" r:id="rId6"/>
+      <w:headerReference w:type="default" r:id="rId7"/>
       <w:pgSz w:w="11906" w:h="16838"/>
       <w:pgMar w:top="1440" w:right="1440" w:bottom="1440" w:left="1440" w:header="708" w:footer="708" w:gutter="0"/>
       <w:cols w:space="708"/>
@@ -1995,7 +2159,10 @@
     <w:rsidRoot w:val="001B519D"/>
     <w:rsid w:val="001B519D"/>
     <w:rsid w:val="004D11A7"/>
+    <w:rsid w:val="005E70EB"/>
     <w:rsid w:val="00AF53DE"/>
+    <w:rsid w:val="00DB73C3"/>
+    <w:rsid w:val="00F800F6"/>
   </w:rsids>
   <m:mathPr>
     <m:mathFont m:val="Cambria Math"/>

</xml_diff>

<commit_message>
Removed Anna Andersson's profile documents, including Word, PDF, JSON, and associated template files, along with logo and images.
</commit_message>
<xml_diff>
--- a/Mall 0.2.docx
+++ b/Mall 0.2.docx
@@ -10,16 +10,16 @@
         <mc:AlternateContent>
           <mc:Choice Requires="wps">
             <w:drawing>
-              <wp:anchor distT="45720" distB="45720" distL="114300" distR="114300" simplePos="0" relativeHeight="251663360" behindDoc="0" locked="0" layoutInCell="1" allowOverlap="1" wp14:anchorId="5A550647" wp14:editId="288AAD7D">
+              <wp:anchor distT="45720" distB="45720" distL="114300" distR="114300" simplePos="0" relativeHeight="251663360" behindDoc="0" locked="0" layoutInCell="1" allowOverlap="1" wp14:anchorId="5A550647" wp14:editId="5BBBD26D">
                 <wp:simplePos x="0" y="0"/>
                 <wp:positionH relativeFrom="margin">
                   <wp:align>right</wp:align>
                 </wp:positionH>
                 <wp:positionV relativeFrom="paragraph">
-                  <wp:posOffset>0</wp:posOffset>
+                  <wp:posOffset>477520</wp:posOffset>
                 </wp:positionV>
-                <wp:extent cx="3985260" cy="1744980"/>
-                <wp:effectExtent l="0" t="0" r="15240" b="26670"/>
+                <wp:extent cx="3985260" cy="1275715"/>
+                <wp:effectExtent l="0" t="0" r="15240" b="19685"/>
                 <wp:wrapSquare wrapText="bothSides"/>
                 <wp:docPr id="217" name="Text Box 2"/>
                 <wp:cNvGraphicFramePr>
@@ -34,7 +34,7 @@
                       <wps:spPr bwMode="auto">
                         <a:xfrm>
                           <a:off x="0" y="0"/>
-                          <a:ext cx="3985260" cy="1744980"/>
+                          <a:ext cx="3985260" cy="1276065"/>
                         </a:xfrm>
                         <a:prstGeom prst="rect">
                           <a:avLst/>
@@ -54,6 +54,9 @@
                       <wps:txbx>
                         <w:txbxContent>
                           <w:p>
+                            <w:pPr>
+                              <w:jc w:val="center"/>
+                            </w:pPr>
                             <w:proofErr w:type="gramStart"/>
                             <w:r>
                               <w:t>{{ name</w:t>
@@ -86,10 +89,13 @@
                 <v:stroke joinstyle="miter"/>
                 <v:path gradientshapeok="t" o:connecttype="rect"/>
               </v:shapetype>
-              <v:shape id="Text Box 2" o:spid="_x0000_s1026" type="#_x0000_t202" style="position:absolute;margin-left:262.6pt;margin-top:0;width:313.8pt;height:137.4pt;z-index:251663360;visibility:visible;mso-wrap-style:square;mso-width-percent:0;mso-height-percent:0;mso-wrap-distance-left:9pt;mso-wrap-distance-top:3.6pt;mso-wrap-distance-right:9pt;mso-wrap-distance-bottom:3.6pt;mso-position-horizontal:right;mso-position-horizontal-relative:margin;mso-position-vertical:absolute;mso-position-vertical-relative:text;mso-width-percent:0;mso-height-percent:0;mso-width-relative:margin;mso-height-relative:margin;v-text-anchor:top" o:gfxdata="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">
+              <v:shape id="Text Box 2" o:spid="_x0000_s1026" type="#_x0000_t202" style="position:absolute;margin-left:262.6pt;margin-top:37.6pt;width:313.8pt;height:100.45pt;z-index:251663360;visibility:visible;mso-wrap-style:square;mso-width-percent:0;mso-height-percent:0;mso-wrap-distance-left:9pt;mso-wrap-distance-top:3.6pt;mso-wrap-distance-right:9pt;mso-wrap-distance-bottom:3.6pt;mso-position-horizontal:right;mso-position-horizontal-relative:margin;mso-position-vertical:absolute;mso-position-vertical-relative:text;mso-width-percent:0;mso-height-percent:0;mso-width-relative:margin;mso-height-relative:margin;v-text-anchor:top" o:gfxdata="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">
                 <v:textbox>
                   <w:txbxContent>
                     <w:p>
+                      <w:pPr>
+                        <w:jc w:val="center"/>
+                      </w:pPr>
                       <w:proofErr w:type="gramStart"/>
                       <w:r>
                         <w:t>{{ name</w:t>
@@ -314,6 +320,9 @@
     </w:p>
     <w:p/>
     <w:p>
+      <w:pPr>
+        <w:pStyle w:val="KPRUBRIKER"/>
+      </w:pPr>
       <w:proofErr w:type="spellStart"/>
       <w:r>
         <w:t>Expertis</w:t>
@@ -322,51 +331,125 @@
     </w:p>
     <w:p/>
     <w:p>
-      <w:r>
+      <w:pPr>
+        <w:rPr>
+          <w:rFonts w:ascii="Safiro Medium" w:hAnsi="Safiro Medium"/>
+          <w:sz w:val="20"/>
+          <w:szCs w:val="20"/>
+        </w:rPr>
+      </w:pPr>
+      <w:r>
+        <w:rPr>
+          <w:rFonts w:ascii="Safiro Medium" w:hAnsi="Safiro Medium"/>
+          <w:sz w:val="20"/>
+          <w:szCs w:val="20"/>
+        </w:rPr>
         <w:t xml:space="preserve">{% for </w:t>
       </w:r>
       <w:proofErr w:type="spellStart"/>
       <w:r>
+        <w:rPr>
+          <w:rFonts w:ascii="Safiro Medium" w:hAnsi="Safiro Medium"/>
+          <w:sz w:val="20"/>
+          <w:szCs w:val="20"/>
+        </w:rPr>
         <w:t>expertis</w:t>
       </w:r>
       <w:proofErr w:type="spellEnd"/>
       <w:r>
+        <w:rPr>
+          <w:rFonts w:ascii="Safiro Medium" w:hAnsi="Safiro Medium"/>
+          <w:sz w:val="20"/>
+          <w:szCs w:val="20"/>
+        </w:rPr>
         <w:t xml:space="preserve"> in expertise %}</w:t>
       </w:r>
     </w:p>
     <w:p>
-      <w:r>
+      <w:pPr>
+        <w:rPr>
+          <w:rFonts w:ascii="Safiro Medium" w:hAnsi="Safiro Medium"/>
+          <w:sz w:val="20"/>
+          <w:szCs w:val="20"/>
+        </w:rPr>
+      </w:pPr>
+      <w:r>
+        <w:rPr>
+          <w:rFonts w:ascii="Safiro Medium" w:hAnsi="Safiro Medium"/>
+          <w:sz w:val="20"/>
+          <w:szCs w:val="20"/>
+        </w:rPr>
         <w:t xml:space="preserve">· </w:t>
       </w:r>
       <w:proofErr w:type="gramStart"/>
       <w:r>
+        <w:rPr>
+          <w:rFonts w:ascii="Safiro Medium" w:hAnsi="Safiro Medium"/>
+          <w:sz w:val="20"/>
+          <w:szCs w:val="20"/>
+        </w:rPr>
         <w:t xml:space="preserve">{{ </w:t>
       </w:r>
       <w:proofErr w:type="spellStart"/>
       <w:r>
+        <w:rPr>
+          <w:rFonts w:ascii="Safiro Medium" w:hAnsi="Safiro Medium"/>
+          <w:sz w:val="20"/>
+          <w:szCs w:val="20"/>
+        </w:rPr>
         <w:t>expertis</w:t>
       </w:r>
       <w:proofErr w:type="spellEnd"/>
       <w:proofErr w:type="gramEnd"/>
       <w:r>
+        <w:rPr>
+          <w:rFonts w:ascii="Safiro Medium" w:hAnsi="Safiro Medium"/>
+          <w:sz w:val="20"/>
+          <w:szCs w:val="20"/>
+        </w:rPr>
         <w:t xml:space="preserve"> }}</w:t>
       </w:r>
     </w:p>
     <w:p>
-      <w:r>
+      <w:pPr>
+        <w:rPr>
+          <w:rFonts w:ascii="Safiro Medium" w:hAnsi="Safiro Medium"/>
+          <w:sz w:val="20"/>
+          <w:szCs w:val="20"/>
+        </w:rPr>
+      </w:pPr>
+      <w:r>
+        <w:rPr>
+          <w:rFonts w:ascii="Safiro Medium" w:hAnsi="Safiro Medium"/>
+          <w:sz w:val="20"/>
+          <w:szCs w:val="20"/>
+        </w:rPr>
         <w:t xml:space="preserve">{% </w:t>
       </w:r>
       <w:proofErr w:type="spellStart"/>
       <w:r>
+        <w:rPr>
+          <w:rFonts w:ascii="Safiro Medium" w:hAnsi="Safiro Medium"/>
+          <w:sz w:val="20"/>
+          <w:szCs w:val="20"/>
+        </w:rPr>
         <w:t>endfor</w:t>
       </w:r>
       <w:proofErr w:type="spellEnd"/>
       <w:r>
+        <w:rPr>
+          <w:rFonts w:ascii="Safiro Medium" w:hAnsi="Safiro Medium"/>
+          <w:sz w:val="20"/>
+          <w:szCs w:val="20"/>
+        </w:rPr>
         <w:t xml:space="preserve"> %}</w:t>
       </w:r>
     </w:p>
     <w:p/>
     <w:p>
+      <w:pPr>
+        <w:pStyle w:val="KPRUBRIKER"/>
+      </w:pPr>
       <w:proofErr w:type="spellStart"/>
       <w:r>
         <w:t>Urval</w:t>
@@ -531,7 +614,6 @@
     </w:p>
     <w:p>
       <w:r>
-        <w:lastRenderedPageBreak/>
         <w:t xml:space="preserve">{% </w:t>
       </w:r>
       <w:proofErr w:type="spellStart"/>
@@ -545,6 +627,9 @@
     </w:p>
     <w:p/>
     <w:p>
+      <w:pPr>
+        <w:pStyle w:val="KPRUBRIKER"/>
+      </w:pPr>
       <w:proofErr w:type="spellStart"/>
       <w:r>
         <w:t>Utbildning</w:t>
@@ -649,6 +734,9 @@
     </w:p>
     <w:p/>
     <w:p>
+      <w:pPr>
+        <w:pStyle w:val="KPRUBRIKER"/>
+      </w:pPr>
       <w:proofErr w:type="spellStart"/>
       <w:r>
         <w:t>Språk</w:t>
@@ -727,8 +815,190 @@
         <w:t xml:space="preserve"> %}</w:t>
       </w:r>
     </w:p>
+    <w:tbl>
+      <w:tblPr>
+        <w:tblStyle w:val="TableGrid"/>
+        <w:tblW w:w="0" w:type="auto"/>
+        <w:tblLook w:val="04A0" w:firstRow="1" w:lastRow="0" w:firstColumn="1" w:lastColumn="0" w:noHBand="0" w:noVBand="1"/>
+      </w:tblPr>
+      <w:tblGrid>
+        <w:gridCol w:w="3005"/>
+        <w:gridCol w:w="3005"/>
+        <w:gridCol w:w="3006"/>
+      </w:tblGrid>
+      <w:tr>
+        <w:tc>
+          <w:tcPr>
+            <w:tcW w:w="3005" w:type="dxa"/>
+          </w:tcPr>
+          <w:p>
+            <w:pPr>
+              <w:pStyle w:val="KPRUBRIKER"/>
+            </w:pPr>
+            <w:proofErr w:type="spellStart"/>
+            <w:r>
+              <w:t>Teknologier</w:t>
+            </w:r>
+            <w:proofErr w:type="spellEnd"/>
+          </w:p>
+          <w:p/>
+        </w:tc>
+        <w:tc>
+          <w:tcPr>
+            <w:tcW w:w="3005" w:type="dxa"/>
+          </w:tcPr>
+          <w:p>
+            <w:pPr>
+              <w:pStyle w:val="KPRUBRIKER"/>
+            </w:pPr>
+            <w:proofErr w:type="spellStart"/>
+            <w:r>
+              <w:t>Metoder</w:t>
+            </w:r>
+            <w:proofErr w:type="spellEnd"/>
+          </w:p>
+          <w:p>
+            <w:pPr>
+              <w:pStyle w:val="KPRUBRIKER"/>
+            </w:pPr>
+          </w:p>
+        </w:tc>
+        <w:tc>
+          <w:tcPr>
+            <w:tcW w:w="3006" w:type="dxa"/>
+          </w:tcPr>
+          <w:p>
+            <w:pPr>
+              <w:pStyle w:val="KPRUBRIKER"/>
+            </w:pPr>
+            <w:proofErr w:type="spellStart"/>
+            <w:r>
+              <w:t>Verktyg</w:t>
+            </w:r>
+            <w:proofErr w:type="spellEnd"/>
+          </w:p>
+          <w:p/>
+        </w:tc>
+      </w:tr>
+      <w:tr>
+        <w:tc>
+          <w:tcPr>
+            <w:tcW w:w="3005" w:type="dxa"/>
+          </w:tcPr>
+          <w:p>
+            <w:r>
+              <w:t>{% for technology in technologies %}</w:t>
+            </w:r>
+          </w:p>
+          <w:p>
+            <w:r>
+              <w:t xml:space="preserve">· </w:t>
+            </w:r>
+            <w:proofErr w:type="gramStart"/>
+            <w:r>
+              <w:t>{{ technology</w:t>
+            </w:r>
+            <w:proofErr w:type="gramEnd"/>
+            <w:r>
+              <w:t xml:space="preserve"> }}</w:t>
+            </w:r>
+          </w:p>
+          <w:p>
+            <w:r>
+              <w:t xml:space="preserve">{% </w:t>
+            </w:r>
+            <w:proofErr w:type="spellStart"/>
+            <w:r>
+              <w:t>endfor</w:t>
+            </w:r>
+            <w:proofErr w:type="spellEnd"/>
+            <w:r>
+              <w:t xml:space="preserve"> %}</w:t>
+            </w:r>
+          </w:p>
+          <w:p/>
+        </w:tc>
+        <w:tc>
+          <w:tcPr>
+            <w:tcW w:w="3005" w:type="dxa"/>
+          </w:tcPr>
+          <w:p>
+            <w:r>
+              <w:t>{% for method in methods %}</w:t>
+            </w:r>
+          </w:p>
+          <w:p>
+            <w:r>
+              <w:t xml:space="preserve">· </w:t>
+            </w:r>
+            <w:proofErr w:type="gramStart"/>
+            <w:r>
+              <w:t>{{ method</w:t>
+            </w:r>
+            <w:proofErr w:type="gramEnd"/>
+            <w:r>
+              <w:t xml:space="preserve"> }}</w:t>
+            </w:r>
+          </w:p>
+          <w:p>
+            <w:r>
+              <w:t xml:space="preserve">{% </w:t>
+            </w:r>
+            <w:proofErr w:type="spellStart"/>
+            <w:r>
+              <w:t>endfor</w:t>
+            </w:r>
+            <w:proofErr w:type="spellEnd"/>
+            <w:r>
+              <w:t xml:space="preserve"> %}</w:t>
+            </w:r>
+          </w:p>
+          <w:p/>
+        </w:tc>
+        <w:tc>
+          <w:tcPr>
+            <w:tcW w:w="3006" w:type="dxa"/>
+          </w:tcPr>
+          <w:p>
+            <w:r>
+              <w:t>{% for tool in tools %}</w:t>
+            </w:r>
+          </w:p>
+          <w:p>
+            <w:r>
+              <w:t xml:space="preserve">· </w:t>
+            </w:r>
+            <w:proofErr w:type="gramStart"/>
+            <w:r>
+              <w:t>{{ tool</w:t>
+            </w:r>
+            <w:proofErr w:type="gramEnd"/>
+            <w:r>
+              <w:t xml:space="preserve"> }}</w:t>
+            </w:r>
+          </w:p>
+          <w:p>
+            <w:r>
+              <w:t xml:space="preserve">{% </w:t>
+            </w:r>
+            <w:proofErr w:type="spellStart"/>
+            <w:r>
+              <w:t>endfor</w:t>
+            </w:r>
+            <w:proofErr w:type="spellEnd"/>
+            <w:r>
+              <w:t xml:space="preserve"> %}</w:t>
+            </w:r>
+          </w:p>
+          <w:p/>
+        </w:tc>
+      </w:tr>
+    </w:tbl>
     <w:p/>
     <w:p>
+      <w:pPr>
+        <w:pStyle w:val="KPRUBRIKER"/>
+      </w:pPr>
       <w:proofErr w:type="spellStart"/>
       <w:r>
         <w:t>Certifieringar</w:t>
@@ -768,128 +1038,16 @@
       </w:r>
     </w:p>
     <w:p/>
-    <w:p>
-      <w:proofErr w:type="spellStart"/>
-      <w:r>
-        <w:t>Teknologier</w:t>
-      </w:r>
-      <w:proofErr w:type="spellEnd"/>
-    </w:p>
     <w:p/>
-    <w:p>
-      <w:r>
-        <w:t>{% for technology in technologies %}</w:t>
-      </w:r>
-    </w:p>
-    <w:p>
-      <w:r>
-        <w:t xml:space="preserve">· </w:t>
-      </w:r>
-      <w:proofErr w:type="gramStart"/>
-      <w:r>
-        <w:t>{{ technology</w:t>
-      </w:r>
-      <w:proofErr w:type="gramEnd"/>
-      <w:r>
-        <w:t xml:space="preserve"> }}</w:t>
-      </w:r>
-    </w:p>
-    <w:p>
-      <w:r>
-        <w:t xml:space="preserve">{% </w:t>
-      </w:r>
-      <w:proofErr w:type="spellStart"/>
-      <w:r>
-        <w:t>endfor</w:t>
-      </w:r>
-      <w:proofErr w:type="spellEnd"/>
-      <w:r>
-        <w:t xml:space="preserve"> %}</w:t>
-      </w:r>
-    </w:p>
     <w:p/>
-    <w:p>
-      <w:proofErr w:type="spellStart"/>
-      <w:r>
-        <w:t>Metoder</w:t>
-      </w:r>
-      <w:proofErr w:type="spellEnd"/>
-    </w:p>
     <w:p/>
-    <w:p>
-      <w:r>
-        <w:lastRenderedPageBreak/>
-        <w:t>{% for method in methods %}</w:t>
-      </w:r>
-    </w:p>
-    <w:p>
-      <w:r>
-        <w:t xml:space="preserve">· </w:t>
-      </w:r>
-      <w:proofErr w:type="gramStart"/>
-      <w:r>
-        <w:t>{{ method</w:t>
-      </w:r>
-      <w:proofErr w:type="gramEnd"/>
-      <w:r>
-        <w:t xml:space="preserve"> }}</w:t>
-      </w:r>
-    </w:p>
-    <w:p>
-      <w:r>
-        <w:t xml:space="preserve">{% </w:t>
-      </w:r>
-      <w:proofErr w:type="spellStart"/>
-      <w:r>
-        <w:t>endfor</w:t>
-      </w:r>
-      <w:proofErr w:type="spellEnd"/>
-      <w:r>
-        <w:t xml:space="preserve"> %}</w:t>
-      </w:r>
-    </w:p>
     <w:p/>
-    <w:p>
-      <w:proofErr w:type="spellStart"/>
-      <w:r>
-        <w:t>Verktyg</w:t>
-      </w:r>
-      <w:proofErr w:type="spellEnd"/>
-    </w:p>
     <w:p/>
-    <w:p>
-      <w:r>
-        <w:t>{% for tool in tools %}</w:t>
-      </w:r>
-    </w:p>
-    <w:p>
-      <w:r>
-        <w:t xml:space="preserve">· </w:t>
-      </w:r>
-      <w:proofErr w:type="gramStart"/>
-      <w:r>
-        <w:t>{{ tool</w:t>
-      </w:r>
-      <w:proofErr w:type="gramEnd"/>
-      <w:r>
-        <w:t xml:space="preserve"> }}</w:t>
-      </w:r>
-    </w:p>
-    <w:p>
-      <w:r>
-        <w:t xml:space="preserve">{% </w:t>
-      </w:r>
-      <w:proofErr w:type="spellStart"/>
-      <w:r>
-        <w:t>endfor</w:t>
-      </w:r>
-      <w:proofErr w:type="spellEnd"/>
-      <w:r>
-        <w:t xml:space="preserve"> %}</w:t>
-      </w:r>
-    </w:p>
     <w:p/>
     <w:p>
+      <w:pPr>
+        <w:pStyle w:val="KPRUBRIKER"/>
+      </w:pPr>
       <w:proofErr w:type="spellStart"/>
       <w:r>
         <w:t>Kontaktuppgifter</w:t>
@@ -943,6 +1101,7 @@
     </w:p>
     <w:sectPr>
       <w:headerReference w:type="default" r:id="rId7"/>
+      <w:footerReference w:type="default" r:id="rId8"/>
       <w:pgSz w:w="11906" w:h="16838"/>
       <w:pgMar w:top="1440" w:right="1440" w:bottom="1440" w:left="1440" w:header="708" w:footer="708" w:gutter="0"/>
       <w:cols w:space="708"/>
@@ -975,6 +1134,70 @@
     </w:p>
   </w:endnote>
 </w:endnotes>
+</file>
+
+<file path=word/footer1.xml><?xml version="1.0" encoding="utf-8"?>
+<w:ftr xmlns:wpc="http://schemas.microsoft.com/office/word/2010/wordprocessingCanvas" xmlns:cx="http://schemas.microsoft.com/office/drawing/2014/chartex" xmlns:cx1="http://schemas.microsoft.com/office/drawing/2015/9/8/chartex" xmlns:cx2="http://schemas.microsoft.com/office/drawing/2015/10/21/chartex" xmlns:cx3="http://schemas.microsoft.com/office/drawing/2016/5/9/chartex" xmlns:cx4="http://schemas.microsoft.com/office/drawing/2016/5/10/chartex" xmlns:cx5="http://schemas.microsoft.com/office/drawing/2016/5/11/chartex" xmlns:cx6="http://schemas.microsoft.com/office/drawing/2016/5/12/chartex" xmlns:cx7="http://schemas.microsoft.com/office/drawing/2016/5/13/chartex" xmlns:cx8="http://schemas.microsoft.com/office/drawing/2016/5/14/chartex" xmlns:mc="http://schemas.openxmlformats.org/markup-compatibility/2006" xmlns:aink="http://schemas.microsoft.com/office/drawing/2016/ink" xmlns:am3d="http://schemas.microsoft.com/office/drawing/2017/model3d" xmlns:o="urn:schemas-microsoft-com:office:office" xmlns:oel="http://schemas.microsoft.com/office/2019/extlst" xmlns:r="http://schemas.openxmlformats.org/officeDocument/2006/relationships" xmlns:m="http://schemas.openxmlformats.org/officeDocument/2006/math" xmlns:v="urn:schemas-microsoft-com:vml" xmlns:wp14="http://schemas.microsoft.com/office/word/2010/wordprocessingDrawing" xmlns:wp="http://schemas.openxmlformats.org/drawingml/2006/wordprocessingDrawing" xmlns:w10="urn:schemas-microsoft-com:office:word" xmlns:w="http://schemas.openxmlformats.org/wordprocessingml/2006/main" xmlns:w14="http://schemas.microsoft.com/office/word/2010/wordml" xmlns:w15="http://schemas.microsoft.com/office/word/2012/wordml" xmlns:w16cex="http://schemas.microsoft.com/office/word/2018/wordml/cex" xmlns:w16cid="http://schemas.microsoft.com/office/word/2016/wordml/cid" xmlns:w16="http://schemas.microsoft.com/office/word/2018/wordml" xmlns:w16du="http://schemas.microsoft.com/office/word/2023/wordml/word16du" xmlns:w16sdtdh="http://schemas.microsoft.com/office/word/2020/wordml/sdtdatahash" xmlns:w16sdtfl="http://schemas.microsoft.com/office/word/2024/wordml/sdtformatlock" xmlns:w16se="http://schemas.microsoft.com/office/word/2015/wordml/symex" xmlns:wpg="http://schemas.microsoft.com/office/word/2010/wordprocessingGroup" xmlns:wpi="http://schemas.microsoft.com/office/word/2010/wordprocessingInk" xmlns:wne="http://schemas.microsoft.com/office/word/2006/wordml" xmlns:wps="http://schemas.microsoft.com/office/word/2010/wordprocessingShape" mc:Ignorable="w14 w15 w16se w16cid w16 w16cex w16sdtdh w16sdtfl w16du wp14">
+  <w:p>
+    <w:pPr>
+      <w:pStyle w:val="Footer"/>
+    </w:pPr>
+    <w:sdt>
+      <w:sdtPr>
+        <w:id w:val="969400743"/>
+        <w:placeholder>
+          <w:docPart w:val="1E60CAF31DD642FF8170F2C6081CC1C6"/>
+        </w:placeholder>
+        <w:temporary/>
+        <w:showingPlcHdr/>
+        <w15:appearance w15:val="hidden"/>
+      </w:sdtPr>
+      <w:sdtContent>
+        <w:r>
+          <w:t>[Type here]</w:t>
+        </w:r>
+      </w:sdtContent>
+    </w:sdt>
+    <w:r>
+      <w:ptab w:relativeTo="margin" w:alignment="center" w:leader="none"/>
+    </w:r>
+    <w:sdt>
+      <w:sdtPr>
+        <w:id w:val="969400748"/>
+        <w:placeholder>
+          <w:docPart w:val="1E60CAF31DD642FF8170F2C6081CC1C6"/>
+        </w:placeholder>
+        <w:temporary/>
+        <w:showingPlcHdr/>
+        <w15:appearance w15:val="hidden"/>
+      </w:sdtPr>
+      <w:sdtContent>
+        <w:r>
+          <w:t>[Type here]</w:t>
+        </w:r>
+      </w:sdtContent>
+    </w:sdt>
+    <w:r>
+      <w:ptab w:relativeTo="margin" w:alignment="right" w:leader="none"/>
+    </w:r>
+    <w:sdt>
+      <w:sdtPr>
+        <w:id w:val="969400753"/>
+        <w:placeholder>
+          <w:docPart w:val="1E60CAF31DD642FF8170F2C6081CC1C6"/>
+        </w:placeholder>
+        <w:temporary/>
+        <w:showingPlcHdr/>
+        <w15:appearance w15:val="hidden"/>
+      </w:sdtPr>
+      <w:sdtContent>
+        <w:r>
+          <w:t>[Type here]</w:t>
+        </w:r>
+      </w:sdtContent>
+    </w:sdt>
+  </w:p>
+</w:ftr>
 </file>
 
 <file path=word/footnotes.xml><?xml version="1.0" encoding="utf-8"?>
@@ -2081,6 +2304,59 @@
     <w:uiPriority w:val="99"/>
     <w:rsid w:val="003A7537"/>
   </w:style>
+  <w:style w:type="paragraph" w:customStyle="1" w:styleId="KPRUBRIKERNA">
+    <w:name w:val="KP_RUBRIKERNA"/>
+    <w:basedOn w:val="Normal"/>
+    <w:link w:val="KPRUBRIKERNAChar"/>
+    <w:qFormat/>
+    <w:rsid w:val="005368E0"/>
+  </w:style>
+  <w:style w:type="character" w:customStyle="1" w:styleId="KPRUBRIKERNAChar">
+    <w:name w:val="KP_RUBRIKERNA Char"/>
+    <w:basedOn w:val="DefaultParagraphFont"/>
+    <w:link w:val="KPRUBRIKERNA"/>
+    <w:rsid w:val="005368E0"/>
+  </w:style>
+  <w:style w:type="paragraph" w:customStyle="1" w:styleId="KPRUBRIKER">
+    <w:name w:val="KP_RUBRIKER"/>
+    <w:basedOn w:val="KPRUBRIKERNA"/>
+    <w:link w:val="KPRUBRIKERChar"/>
+    <w:qFormat/>
+    <w:rsid w:val="00F414B0"/>
+    <w:rPr>
+      <w:rFonts w:ascii="Safiro Medium" w:hAnsi="Safiro Medium"/>
+      <w:sz w:val="32"/>
+    </w:rPr>
+  </w:style>
+  <w:style w:type="character" w:customStyle="1" w:styleId="KPRUBRIKERChar">
+    <w:name w:val="KP_RUBRIKER Char"/>
+    <w:basedOn w:val="KPRUBRIKERNAChar"/>
+    <w:link w:val="KPRUBRIKER"/>
+    <w:rsid w:val="00F414B0"/>
+    <w:rPr>
+      <w:rFonts w:ascii="Safiro Medium" w:hAnsi="Safiro Medium"/>
+      <w:sz w:val="32"/>
+    </w:rPr>
+  </w:style>
+  <w:style w:type="table" w:styleId="TableGrid">
+    <w:name w:val="Table Grid"/>
+    <w:basedOn w:val="TableNormal"/>
+    <w:uiPriority w:val="39"/>
+    <w:rsid w:val="00F414B0"/>
+    <w:pPr>
+      <w:spacing w:after="0" w:line="240" w:lineRule="auto"/>
+    </w:pPr>
+    <w:tblPr>
+      <w:tblBorders>
+        <w:top w:val="single" w:sz="4" w:space="0" w:color="auto"/>
+        <w:left w:val="single" w:sz="4" w:space="0" w:color="auto"/>
+        <w:bottom w:val="single" w:sz="4" w:space="0" w:color="auto"/>
+        <w:right w:val="single" w:sz="4" w:space="0" w:color="auto"/>
+        <w:insideH w:val="single" w:sz="4" w:space="0" w:color="auto"/>
+        <w:insideV w:val="single" w:sz="4" w:space="0" w:color="auto"/>
+      </w:tblBorders>
+    </w:tblPr>
+  </w:style>
 </w:styles>
 </file>
 
@@ -2113,6 +2389,32 @@
         </w:p>
       </w:docPartBody>
     </w:docPart>
+    <w:docPart>
+      <w:docPartPr>
+        <w:name w:val="1E60CAF31DD642FF8170F2C6081CC1C6"/>
+        <w:category>
+          <w:name w:val="General"/>
+          <w:gallery w:val="placeholder"/>
+        </w:category>
+        <w:types>
+          <w:type w:val="bbPlcHdr"/>
+        </w:types>
+        <w:behaviors>
+          <w:behavior w:val="content"/>
+        </w:behaviors>
+        <w:guid w:val="{C8194D92-E33B-4824-B99F-41C43777DFD2}"/>
+      </w:docPartPr>
+      <w:docPartBody>
+        <w:p>
+          <w:pPr>
+            <w:pStyle w:val="1E60CAF31DD642FF8170F2C6081CC1C6"/>
+          </w:pPr>
+          <w:r>
+            <w:t>[Type here]</w:t>
+          </w:r>
+        </w:p>
+      </w:docPartBody>
+    </w:docPart>
   </w:docParts>
 </w:glossaryDocument>
 </file>
@@ -2138,6 +2440,14 @@
     <w:pitch w:val="variable"/>
     <w:sig w:usb0="20000287" w:usb1="00000003" w:usb2="00000000" w:usb3="00000000" w:csb0="0000019F" w:csb1="00000000"/>
   </w:font>
+  <w:font w:name="Safiro Medium">
+    <w:panose1 w:val="00000000000000000000"/>
+    <w:charset w:val="00"/>
+    <w:family w:val="modern"/>
+    <w:notTrueType/>
+    <w:pitch w:val="variable"/>
+    <w:sig w:usb0="A000006F" w:usb1="0000006A" w:usb2="00000000" w:usb3="00000000" w:csb0="00000093" w:csb1="00000000"/>
+  </w:font>
 </w:fonts>
 </file>
 
@@ -2157,11 +2467,20 @@
   </w:compat>
   <w:rsids>
     <w:rsidRoot w:val="001B519D"/>
+    <w:rsid w:val="000336F1"/>
     <w:rsid w:val="001B519D"/>
+    <w:rsid w:val="003B34CB"/>
+    <w:rsid w:val="00497606"/>
     <w:rsid w:val="004D11A7"/>
+    <w:rsid w:val="0055232C"/>
     <w:rsid w:val="005E70EB"/>
+    <w:rsid w:val="00673D4D"/>
+    <w:rsid w:val="009072F5"/>
+    <w:rsid w:val="00AF3B67"/>
     <w:rsid w:val="00AF53DE"/>
+    <w:rsid w:val="00CE6E27"/>
     <w:rsid w:val="00DB73C3"/>
+    <w:rsid w:val="00EE4A10"/>
     <w:rsid w:val="00F800F6"/>
   </w:rsids>
   <m:mathPr>
@@ -2617,6 +2936,10 @@
     <w:name w:val="C1A22DC431CC41E1959079F9BABDA74E"/>
     <w:rsid w:val="001B519D"/>
   </w:style>
+  <w:style w:type="paragraph" w:customStyle="1" w:styleId="1E60CAF31DD642FF8170F2C6081CC1C6">
+    <w:name w:val="1E60CAF31DD642FF8170F2C6081CC1C6"/>
+    <w:rsid w:val="00673D4D"/>
+  </w:style>
 </w:styles>
 </file>
 

</xml_diff>

<commit_message>
Updated Mall 0.2 document to replace placeholder '{{ role }}' with '{{ slogan }}' for improved clarity in template structure.
</commit_message>
<xml_diff>
--- a/Mall 0.2.docx
+++ b/Mall 0.2.docx
@@ -300,7 +300,10 @@
     <w:p>
       <w:proofErr w:type="gramStart"/>
       <w:r>
-        <w:t>{{ role</w:t>
+        <w:t xml:space="preserve">{{ </w:t>
+      </w:r>
+      <w:r>
+        <w:t>slogan</w:t>
       </w:r>
       <w:proofErr w:type="gramEnd"/>
       <w:r>
@@ -1236,16 +1239,16 @@
         <w:noProof/>
       </w:rPr>
       <w:drawing>
-        <wp:anchor distT="0" distB="0" distL="114300" distR="114300" simplePos="0" relativeHeight="251658240" behindDoc="0" locked="0" layoutInCell="1" allowOverlap="1" wp14:anchorId="33CD7D00" wp14:editId="2AFED7FC">
+        <wp:anchor distT="0" distB="0" distL="114300" distR="114300" simplePos="0" relativeHeight="251658240" behindDoc="0" locked="0" layoutInCell="1" allowOverlap="1" wp14:anchorId="33CD7D00" wp14:editId="459F03C6">
           <wp:simplePos x="0" y="0"/>
           <wp:positionH relativeFrom="column">
-            <wp:posOffset>-838200</wp:posOffset>
+            <wp:posOffset>-839337</wp:posOffset>
           </wp:positionH>
           <wp:positionV relativeFrom="paragraph">
-            <wp:posOffset>-396240</wp:posOffset>
+            <wp:posOffset>-394989</wp:posOffset>
           </wp:positionV>
-          <wp:extent cx="2100580" cy="505460"/>
-          <wp:effectExtent l="0" t="0" r="0" b="8890"/>
+          <wp:extent cx="1419367" cy="341541"/>
+          <wp:effectExtent l="0" t="0" r="0" b="1905"/>
           <wp:wrapNone/>
           <wp:docPr id="1915754426" name="Picture 1" descr="A black and white logo&#10;&#10;AI-generated content may be incorrect."/>
           <wp:cNvGraphicFramePr>
@@ -1273,7 +1276,7 @@
                 <pic:spPr>
                   <a:xfrm>
                     <a:off x="0" y="0"/>
-                    <a:ext cx="2100580" cy="505460"/>
+                    <a:ext cx="1424462" cy="342767"/>
                   </a:xfrm>
                   <a:prstGeom prst="rect">
                     <a:avLst/>
@@ -1282,6 +1285,12 @@
               </pic:pic>
             </a:graphicData>
           </a:graphic>
+          <wp14:sizeRelH relativeFrom="margin">
+            <wp14:pctWidth>0</wp14:pctWidth>
+          </wp14:sizeRelH>
+          <wp14:sizeRelV relativeFrom="margin">
+            <wp14:pctHeight>0</wp14:pctHeight>
+          </wp14:sizeRelV>
         </wp:anchor>
       </w:drawing>
     </w:r>
@@ -2468,7 +2477,9 @@
   <w:rsids>
     <w:rsidRoot w:val="001B519D"/>
     <w:rsid w:val="000336F1"/>
+    <w:rsid w:val="00036CFD"/>
     <w:rsid w:val="001B519D"/>
+    <w:rsid w:val="0035480A"/>
     <w:rsid w:val="003B34CB"/>
     <w:rsid w:val="00497606"/>
     <w:rsid w:val="004D11A7"/>

</xml_diff>

<commit_message>
Updated pyproject.toml to change the project description to Swedish, modify dependencies to include Streamlit, and add metadata for direct references. Enhanced README.md to reflect the addition of a Streamlit web application for interactive profile editing and updated installation instructions accordingly.
</commit_message>
<xml_diff>
--- a/Mall 0.2.docx
+++ b/Mall 0.2.docx
@@ -298,6 +298,9 @@
     </w:p>
     <w:p/>
     <w:p>
+      <w:pPr>
+        <w:pStyle w:val="slogan"/>
+      </w:pPr>
       <w:proofErr w:type="gramStart"/>
       <w:r>
         <w:t xml:space="preserve">{{ </w:t>
@@ -617,6 +620,7 @@
     </w:p>
     <w:p>
       <w:r>
+        <w:lastRenderedPageBreak/>
         <w:t xml:space="preserve">{% </w:t>
       </w:r>
       <w:proofErr w:type="spellStart"/>
@@ -2366,6 +2370,27 @@
       </w:tblBorders>
     </w:tblPr>
   </w:style>
+  <w:style w:type="paragraph" w:customStyle="1" w:styleId="slogan">
+    <w:name w:val="slogan"/>
+    <w:basedOn w:val="Normal"/>
+    <w:link w:val="sloganChar"/>
+    <w:qFormat/>
+    <w:rsid w:val="0050034D"/>
+    <w:rPr>
+      <w:rFonts w:ascii="Safiro Medium" w:hAnsi="Safiro Medium"/>
+      <w:sz w:val="48"/>
+    </w:rPr>
+  </w:style>
+  <w:style w:type="character" w:customStyle="1" w:styleId="sloganChar">
+    <w:name w:val="slogan Char"/>
+    <w:basedOn w:val="DefaultParagraphFont"/>
+    <w:link w:val="slogan"/>
+    <w:rsid w:val="0050034D"/>
+    <w:rPr>
+      <w:rFonts w:ascii="Safiro Medium" w:hAnsi="Safiro Medium"/>
+      <w:sz w:val="48"/>
+    </w:rPr>
+  </w:style>
 </w:styles>
 </file>
 
@@ -2487,9 +2512,11 @@
     <w:rsid w:val="005E70EB"/>
     <w:rsid w:val="00673D4D"/>
     <w:rsid w:val="009072F5"/>
+    <w:rsid w:val="00A50A27"/>
     <w:rsid w:val="00AF3B67"/>
     <w:rsid w:val="00AF53DE"/>
     <w:rsid w:val="00CE6E27"/>
+    <w:rsid w:val="00D45A4C"/>
     <w:rsid w:val="00DB73C3"/>
     <w:rsid w:val="00EE4A10"/>
     <w:rsid w:val="00F800F6"/>

</xml_diff>

<commit_message>
Remove temporary document and update uv.lock with new package versions and dependencies for Python compatibility.
</commit_message>
<xml_diff>
--- a/Mall 0.2.docx
+++ b/Mall 0.2.docx
@@ -10,16 +10,16 @@
         <mc:AlternateContent>
           <mc:Choice Requires="wps">
             <w:drawing>
-              <wp:anchor distT="45720" distB="45720" distL="114300" distR="114300" simplePos="0" relativeHeight="251663360" behindDoc="0" locked="0" layoutInCell="1" allowOverlap="1" wp14:anchorId="5A550647" wp14:editId="5BBBD26D">
+              <wp:anchor distT="45720" distB="45720" distL="114300" distR="114300" simplePos="0" relativeHeight="251663360" behindDoc="0" locked="0" layoutInCell="1" allowOverlap="1" wp14:anchorId="5A550647" wp14:editId="7AE0BC34">
                 <wp:simplePos x="0" y="0"/>
                 <wp:positionH relativeFrom="margin">
                   <wp:align>right</wp:align>
                 </wp:positionH>
                 <wp:positionV relativeFrom="paragraph">
-                  <wp:posOffset>477520</wp:posOffset>
+                  <wp:posOffset>303954</wp:posOffset>
                 </wp:positionV>
                 <wp:extent cx="3985260" cy="1275715"/>
-                <wp:effectExtent l="0" t="0" r="15240" b="19685"/>
+                <wp:effectExtent l="0" t="0" r="0" b="635"/>
                 <wp:wrapSquare wrapText="bothSides"/>
                 <wp:docPr id="217" name="Text Box 2"/>
                 <wp:cNvGraphicFramePr>
@@ -34,18 +34,19 @@
                       <wps:spPr bwMode="auto">
                         <a:xfrm>
                           <a:off x="0" y="0"/>
-                          <a:ext cx="3985260" cy="1276065"/>
+                          <a:ext cx="3985260" cy="1275715"/>
                         </a:xfrm>
                         <a:prstGeom prst="rect">
                           <a:avLst/>
                         </a:prstGeom>
                         <a:solidFill>
-                          <a:srgbClr val="FFFFFF"/>
+                          <a:schemeClr val="accent6">
+                            <a:lumMod val="20000"/>
+                            <a:lumOff val="80000"/>
+                          </a:schemeClr>
                         </a:solidFill>
                         <a:ln w="9525">
-                          <a:solidFill>
-                            <a:srgbClr val="000000"/>
-                          </a:solidFill>
+                          <a:noFill/>
                           <a:miter lim="800000"/>
                           <a:headEnd/>
                           <a:tailEnd/>
@@ -56,13 +57,28 @@
                           <w:p>
                             <w:pPr>
                               <w:jc w:val="center"/>
+                              <w:rPr>
+                                <w:rFonts w:ascii="Safiro Medium" w:hAnsi="Safiro Medium"/>
+                                <w:sz w:val="44"/>
+                                <w:szCs w:val="44"/>
+                              </w:rPr>
                             </w:pPr>
                             <w:proofErr w:type="gramStart"/>
                             <w:r>
+                              <w:rPr>
+                                <w:rFonts w:ascii="Safiro Medium" w:hAnsi="Safiro Medium"/>
+                                <w:sz w:val="44"/>
+                                <w:szCs w:val="44"/>
+                              </w:rPr>
                               <w:t>{{ name</w:t>
                             </w:r>
                             <w:proofErr w:type="gramEnd"/>
                             <w:r>
+                              <w:rPr>
+                                <w:rFonts w:ascii="Safiro Medium" w:hAnsi="Safiro Medium"/>
+                                <w:sz w:val="44"/>
+                                <w:szCs w:val="44"/>
+                              </w:rPr>
                               <w:t xml:space="preserve"> }}</w:t>
                             </w:r>
                           </w:p>
@@ -89,19 +105,34 @@
                 <v:stroke joinstyle="miter"/>
                 <v:path gradientshapeok="t" o:connecttype="rect"/>
               </v:shapetype>
-              <v:shape id="Text Box 2" o:spid="_x0000_s1026" type="#_x0000_t202" style="position:absolute;margin-left:262.6pt;margin-top:37.6pt;width:313.8pt;height:100.45pt;z-index:251663360;visibility:visible;mso-wrap-style:square;mso-width-percent:0;mso-height-percent:0;mso-wrap-distance-left:9pt;mso-wrap-distance-top:3.6pt;mso-wrap-distance-right:9pt;mso-wrap-distance-bottom:3.6pt;mso-position-horizontal:right;mso-position-horizontal-relative:margin;mso-position-vertical:absolute;mso-position-vertical-relative:text;mso-width-percent:0;mso-height-percent:0;mso-width-relative:margin;mso-height-relative:margin;v-text-anchor:top" o:gfxdata="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">
+              <v:shape id="Text Box 2" o:spid="_x0000_s1026" type="#_x0000_t202" style="position:absolute;margin-left:262.6pt;margin-top:23.95pt;width:313.8pt;height:100.45pt;z-index:251663360;visibility:visible;mso-wrap-style:square;mso-width-percent:0;mso-height-percent:0;mso-wrap-distance-left:9pt;mso-wrap-distance-top:3.6pt;mso-wrap-distance-right:9pt;mso-wrap-distance-bottom:3.6pt;mso-position-horizontal:right;mso-position-horizontal-relative:margin;mso-position-vertical:absolute;mso-position-vertical-relative:text;mso-width-percent:0;mso-height-percent:0;mso-width-relative:margin;mso-height-relative:margin;v-text-anchor:top" o:gfxdata="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" fillcolor="#d9f2d0 [665]" stroked="f">
                 <v:textbox>
                   <w:txbxContent>
                     <w:p>
                       <w:pPr>
                         <w:jc w:val="center"/>
+                        <w:rPr>
+                          <w:rFonts w:ascii="Safiro Medium" w:hAnsi="Safiro Medium"/>
+                          <w:sz w:val="44"/>
+                          <w:szCs w:val="44"/>
+                        </w:rPr>
                       </w:pPr>
                       <w:proofErr w:type="gramStart"/>
                       <w:r>
+                        <w:rPr>
+                          <w:rFonts w:ascii="Safiro Medium" w:hAnsi="Safiro Medium"/>
+                          <w:sz w:val="44"/>
+                          <w:szCs w:val="44"/>
+                        </w:rPr>
                         <w:t>{{ name</w:t>
                       </w:r>
                       <w:proofErr w:type="gramEnd"/>
                       <w:r>
+                        <w:rPr>
+                          <w:rFonts w:ascii="Safiro Medium" w:hAnsi="Safiro Medium"/>
+                          <w:sz w:val="44"/>
+                          <w:szCs w:val="44"/>
+                        </w:rPr>
                         <w:t xml:space="preserve"> }}</w:t>
                       </w:r>
                     </w:p>
@@ -120,7 +151,7 @@
         <mc:AlternateContent>
           <mc:Choice Requires="wps">
             <w:drawing>
-              <wp:anchor distT="45720" distB="45720" distL="114300" distR="114300" simplePos="0" relativeHeight="251661312" behindDoc="0" locked="0" layoutInCell="1" allowOverlap="1" wp14:anchorId="4C5C729F" wp14:editId="3367D99A">
+              <wp:anchor distT="45720" distB="45720" distL="114300" distR="114300" simplePos="0" relativeHeight="251661312" behindDoc="0" locked="0" layoutInCell="1" allowOverlap="1" wp14:anchorId="4C5C729F" wp14:editId="4DC755C9">
                 <wp:simplePos x="0" y="0"/>
                 <wp:positionH relativeFrom="column">
                   <wp:posOffset>-274320</wp:posOffset>
@@ -129,7 +160,7 @@
                   <wp:posOffset>7620</wp:posOffset>
                 </wp:positionV>
                 <wp:extent cx="1760220" cy="1404620"/>
-                <wp:effectExtent l="0" t="0" r="11430" b="17780"/>
+                <wp:effectExtent l="0" t="0" r="0" b="0"/>
                 <wp:wrapSquare wrapText="bothSides"/>
                 <wp:docPr id="612295420" name="Text Box 2"/>
                 <wp:cNvGraphicFramePr>
@@ -150,12 +181,13 @@
                           <a:avLst/>
                         </a:prstGeom>
                         <a:solidFill>
-                          <a:srgbClr val="FFFFFF"/>
+                          <a:schemeClr val="tx1">
+                            <a:lumMod val="85000"/>
+                            <a:lumOff val="15000"/>
+                          </a:schemeClr>
                         </a:solidFill>
                         <a:ln w="9525">
-                          <a:solidFill>
-                            <a:srgbClr val="000000"/>
-                          </a:solidFill>
+                          <a:noFill/>
                           <a:miter lim="800000"/>
                           <a:headEnd/>
                           <a:tailEnd/>
@@ -166,10 +198,14 @@
                           <w:p>
                             <w:pPr>
                               <w:jc w:val="center"/>
+                              <w:rPr>
+                                <w:color w:val="262626" w:themeColor="text1" w:themeTint="D9"/>
+                              </w:rPr>
                             </w:pPr>
                             <w:r>
                               <w:rPr>
                                 <w:noProof/>
+                                <w:color w:val="262626" w:themeColor="text1" w:themeTint="D9"/>
                               </w:rPr>
                               <w:drawing>
                                 <wp:inline distT="0" distB="0" distL="0" distR="0" wp14:anchorId="4E787392" wp14:editId="56B826FD">
@@ -233,16 +269,20 @@
           </mc:Choice>
           <mc:Fallback>
             <w:pict>
-              <v:shape w14:anchorId="4C5C729F" id="_x0000_s1027" type="#_x0000_t202" style="position:absolute;margin-left:-21.6pt;margin-top:.6pt;width:138.6pt;height:110.6pt;z-index:251661312;visibility:visible;mso-wrap-style:square;mso-width-percent:0;mso-height-percent:200;mso-wrap-distance-left:9pt;mso-wrap-distance-top:3.6pt;mso-wrap-distance-right:9pt;mso-wrap-distance-bottom:3.6pt;mso-position-horizontal:absolute;mso-position-horizontal-relative:text;mso-position-vertical:absolute;mso-position-vertical-relative:text;mso-width-percent:0;mso-height-percent:200;mso-width-relative:margin;mso-height-relative:margin;v-text-anchor:top" o:gfxdata="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">
+              <v:shape w14:anchorId="4C5C729F" id="_x0000_s1027" type="#_x0000_t202" style="position:absolute;margin-left:-21.6pt;margin-top:.6pt;width:138.6pt;height:110.6pt;z-index:251661312;visibility:visible;mso-wrap-style:square;mso-width-percent:0;mso-height-percent:200;mso-wrap-distance-left:9pt;mso-wrap-distance-top:3.6pt;mso-wrap-distance-right:9pt;mso-wrap-distance-bottom:3.6pt;mso-position-horizontal:absolute;mso-position-horizontal-relative:text;mso-position-vertical:absolute;mso-position-vertical-relative:text;mso-width-percent:0;mso-height-percent:200;mso-width-relative:margin;mso-height-relative:margin;v-text-anchor:top" o:gfxdata="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" fillcolor="#272727 [2749]" stroked="f">
                 <v:textbox>
                   <w:txbxContent>
                     <w:p>
                       <w:pPr>
                         <w:jc w:val="center"/>
+                        <w:rPr>
+                          <w:color w:val="262626" w:themeColor="text1" w:themeTint="D9"/>
+                        </w:rPr>
                       </w:pPr>
                       <w:r>
                         <w:rPr>
                           <w:noProof/>
+                          <w:color w:val="262626" w:themeColor="text1" w:themeTint="D9"/>
                         </w:rPr>
                         <w:drawing>
                           <wp:inline distT="0" distB="0" distL="0" distR="0" wp14:anchorId="4E787392" wp14:editId="56B826FD">
@@ -315,12 +355,23 @@
     </w:p>
     <w:p/>
     <w:p>
+      <w:pPr>
+        <w:rPr>
+          <w:rFonts w:ascii="Roboto" w:hAnsi="Roboto"/>
+        </w:rPr>
+      </w:pPr>
       <w:proofErr w:type="gramStart"/>
       <w:r>
+        <w:rPr>
+          <w:rFonts w:ascii="Roboto" w:hAnsi="Roboto"/>
+        </w:rPr>
         <w:t>{{ summary</w:t>
       </w:r>
       <w:proofErr w:type="gramEnd"/>
       <w:r>
+        <w:rPr>
+          <w:rFonts w:ascii="Roboto" w:hAnsi="Roboto"/>
+        </w:rPr>
         <w:t xml:space="preserve"> }}</w:t>
       </w:r>
     </w:p>
@@ -339,14 +390,14 @@
     <w:p>
       <w:pPr>
         <w:rPr>
-          <w:rFonts w:ascii="Safiro Medium" w:hAnsi="Safiro Medium"/>
+          <w:rFonts w:ascii="Roboto" w:hAnsi="Roboto"/>
           <w:sz w:val="20"/>
           <w:szCs w:val="20"/>
         </w:rPr>
       </w:pPr>
       <w:r>
         <w:rPr>
-          <w:rFonts w:ascii="Safiro Medium" w:hAnsi="Safiro Medium"/>
+          <w:rFonts w:ascii="Roboto" w:hAnsi="Roboto"/>
           <w:sz w:val="20"/>
           <w:szCs w:val="20"/>
         </w:rPr>
@@ -355,7 +406,7 @@
       <w:proofErr w:type="spellStart"/>
       <w:r>
         <w:rPr>
-          <w:rFonts w:ascii="Safiro Medium" w:hAnsi="Safiro Medium"/>
+          <w:rFonts w:ascii="Roboto" w:hAnsi="Roboto"/>
           <w:sz w:val="20"/>
           <w:szCs w:val="20"/>
         </w:rPr>
@@ -364,7 +415,7 @@
       <w:proofErr w:type="spellEnd"/>
       <w:r>
         <w:rPr>
-          <w:rFonts w:ascii="Safiro Medium" w:hAnsi="Safiro Medium"/>
+          <w:rFonts w:ascii="Roboto" w:hAnsi="Roboto"/>
           <w:sz w:val="20"/>
           <w:szCs w:val="20"/>
         </w:rPr>
@@ -374,14 +425,14 @@
     <w:p>
       <w:pPr>
         <w:rPr>
-          <w:rFonts w:ascii="Safiro Medium" w:hAnsi="Safiro Medium"/>
+          <w:rFonts w:ascii="Roboto" w:hAnsi="Roboto"/>
           <w:sz w:val="20"/>
           <w:szCs w:val="20"/>
         </w:rPr>
       </w:pPr>
       <w:r>
         <w:rPr>
-          <w:rFonts w:ascii="Safiro Medium" w:hAnsi="Safiro Medium"/>
+          <w:rFonts w:ascii="Roboto" w:hAnsi="Roboto"/>
           <w:sz w:val="20"/>
           <w:szCs w:val="20"/>
         </w:rPr>
@@ -390,7 +441,7 @@
       <w:proofErr w:type="gramStart"/>
       <w:r>
         <w:rPr>
-          <w:rFonts w:ascii="Safiro Medium" w:hAnsi="Safiro Medium"/>
+          <w:rFonts w:ascii="Roboto" w:hAnsi="Roboto"/>
           <w:sz w:val="20"/>
           <w:szCs w:val="20"/>
         </w:rPr>
@@ -399,7 +450,7 @@
       <w:proofErr w:type="spellStart"/>
       <w:r>
         <w:rPr>
-          <w:rFonts w:ascii="Safiro Medium" w:hAnsi="Safiro Medium"/>
+          <w:rFonts w:ascii="Roboto" w:hAnsi="Roboto"/>
           <w:sz w:val="20"/>
           <w:szCs w:val="20"/>
         </w:rPr>
@@ -409,7 +460,7 @@
       <w:proofErr w:type="gramEnd"/>
       <w:r>
         <w:rPr>
-          <w:rFonts w:ascii="Safiro Medium" w:hAnsi="Safiro Medium"/>
+          <w:rFonts w:ascii="Roboto" w:hAnsi="Roboto"/>
           <w:sz w:val="20"/>
           <w:szCs w:val="20"/>
         </w:rPr>
@@ -419,14 +470,14 @@
     <w:p>
       <w:pPr>
         <w:rPr>
-          <w:rFonts w:ascii="Safiro Medium" w:hAnsi="Safiro Medium"/>
+          <w:rFonts w:ascii="Roboto" w:hAnsi="Roboto"/>
           <w:sz w:val="20"/>
           <w:szCs w:val="20"/>
         </w:rPr>
       </w:pPr>
       <w:r>
         <w:rPr>
-          <w:rFonts w:ascii="Safiro Medium" w:hAnsi="Safiro Medium"/>
+          <w:rFonts w:ascii="Roboto" w:hAnsi="Roboto"/>
           <w:sz w:val="20"/>
           <w:szCs w:val="20"/>
         </w:rPr>
@@ -435,7 +486,7 @@
       <w:proofErr w:type="spellStart"/>
       <w:r>
         <w:rPr>
-          <w:rFonts w:ascii="Safiro Medium" w:hAnsi="Safiro Medium"/>
+          <w:rFonts w:ascii="Roboto" w:hAnsi="Roboto"/>
           <w:sz w:val="20"/>
           <w:szCs w:val="20"/>
         </w:rPr>
@@ -444,7 +495,7 @@
       <w:proofErr w:type="spellEnd"/>
       <w:r>
         <w:rPr>
-          <w:rFonts w:ascii="Safiro Medium" w:hAnsi="Safiro Medium"/>
+          <w:rFonts w:ascii="Roboto" w:hAnsi="Roboto"/>
           <w:sz w:val="20"/>
           <w:szCs w:val="20"/>
         </w:rPr>
@@ -480,155 +531,305 @@
     </w:p>
     <w:p/>
     <w:p>
-      <w:r>
+      <w:pPr>
+        <w:rPr>
+          <w:rFonts w:ascii="Roboto" w:hAnsi="Roboto"/>
+        </w:rPr>
+      </w:pPr>
+      <w:r>
+        <w:rPr>
+          <w:rFonts w:ascii="Roboto" w:hAnsi="Roboto"/>
+        </w:rPr>
         <w:t>{% for assignment in assignments %}</w:t>
       </w:r>
     </w:p>
     <w:p>
-      <w:r>
+      <w:pPr>
+        <w:rPr>
+          <w:rFonts w:ascii="Roboto" w:hAnsi="Roboto"/>
+        </w:rPr>
+      </w:pPr>
+      <w:r>
+        <w:rPr>
+          <w:rFonts w:ascii="Roboto" w:hAnsi="Roboto"/>
+        </w:rPr>
         <w:t>**</w:t>
       </w:r>
       <w:proofErr w:type="gramStart"/>
       <w:r>
+        <w:rPr>
+          <w:rFonts w:ascii="Roboto" w:hAnsi="Roboto"/>
+        </w:rPr>
         <w:t xml:space="preserve">{{ </w:t>
       </w:r>
       <w:proofErr w:type="spellStart"/>
       <w:r>
+        <w:rPr>
+          <w:rFonts w:ascii="Roboto" w:hAnsi="Roboto"/>
+        </w:rPr>
         <w:t>assignment</w:t>
       </w:r>
       <w:proofErr w:type="gramEnd"/>
       <w:r>
+        <w:rPr>
+          <w:rFonts w:ascii="Roboto" w:hAnsi="Roboto"/>
+        </w:rPr>
         <w:t>.</w:t>
       </w:r>
       <w:proofErr w:type="gramStart"/>
       <w:r>
+        <w:rPr>
+          <w:rFonts w:ascii="Roboto" w:hAnsi="Roboto"/>
+        </w:rPr>
         <w:t>role</w:t>
       </w:r>
       <w:proofErr w:type="spellEnd"/>
       <w:r>
+        <w:rPr>
+          <w:rFonts w:ascii="Roboto" w:hAnsi="Roboto"/>
+        </w:rPr>
         <w:t xml:space="preserve"> }}*</w:t>
       </w:r>
       <w:proofErr w:type="gramEnd"/>
       <w:r>
+        <w:rPr>
+          <w:rFonts w:ascii="Roboto" w:hAnsi="Roboto"/>
+        </w:rPr>
         <w:t>*</w:t>
       </w:r>
     </w:p>
     <w:p>
+      <w:pPr>
+        <w:rPr>
+          <w:rFonts w:ascii="Roboto" w:hAnsi="Roboto"/>
+        </w:rPr>
+      </w:pPr>
       <w:proofErr w:type="gramStart"/>
       <w:r>
+        <w:rPr>
+          <w:rFonts w:ascii="Roboto" w:hAnsi="Roboto"/>
+        </w:rPr>
         <w:t xml:space="preserve">{{ </w:t>
       </w:r>
       <w:proofErr w:type="spellStart"/>
       <w:r>
+        <w:rPr>
+          <w:rFonts w:ascii="Roboto" w:hAnsi="Roboto"/>
+        </w:rPr>
         <w:t>assignment</w:t>
       </w:r>
       <w:proofErr w:type="gramEnd"/>
       <w:r>
+        <w:rPr>
+          <w:rFonts w:ascii="Roboto" w:hAnsi="Roboto"/>
+        </w:rPr>
         <w:t>.</w:t>
       </w:r>
       <w:proofErr w:type="gramStart"/>
       <w:r>
+        <w:rPr>
+          <w:rFonts w:ascii="Roboto" w:hAnsi="Roboto"/>
+        </w:rPr>
         <w:t>client</w:t>
       </w:r>
       <w:proofErr w:type="spellEnd"/>
       <w:r>
+        <w:rPr>
+          <w:rFonts w:ascii="Roboto" w:hAnsi="Roboto"/>
+        </w:rPr>
         <w:t xml:space="preserve"> }</w:t>
       </w:r>
       <w:proofErr w:type="gramEnd"/>
       <w:r>
+        <w:rPr>
+          <w:rFonts w:ascii="Roboto" w:hAnsi="Roboto"/>
+        </w:rPr>
         <w:t>} (</w:t>
       </w:r>
       <w:proofErr w:type="gramStart"/>
       <w:r>
+        <w:rPr>
+          <w:rFonts w:ascii="Roboto" w:hAnsi="Roboto"/>
+        </w:rPr>
         <w:t xml:space="preserve">{{ </w:t>
       </w:r>
       <w:proofErr w:type="spellStart"/>
       <w:r>
+        <w:rPr>
+          <w:rFonts w:ascii="Roboto" w:hAnsi="Roboto"/>
+        </w:rPr>
         <w:t>assignment</w:t>
       </w:r>
       <w:proofErr w:type="gramEnd"/>
       <w:r>
+        <w:rPr>
+          <w:rFonts w:ascii="Roboto" w:hAnsi="Roboto"/>
+        </w:rPr>
         <w:t>.</w:t>
       </w:r>
       <w:proofErr w:type="gramStart"/>
       <w:r>
+        <w:rPr>
+          <w:rFonts w:ascii="Roboto" w:hAnsi="Roboto"/>
+        </w:rPr>
         <w:t>period</w:t>
       </w:r>
       <w:proofErr w:type="spellEnd"/>
       <w:r>
+        <w:rPr>
+          <w:rFonts w:ascii="Roboto" w:hAnsi="Roboto"/>
+        </w:rPr>
         <w:t xml:space="preserve"> }</w:t>
       </w:r>
       <w:proofErr w:type="gramEnd"/>
       <w:r>
+        <w:rPr>
+          <w:rFonts w:ascii="Roboto" w:hAnsi="Roboto"/>
+        </w:rPr>
         <w:t>})</w:t>
       </w:r>
     </w:p>
     <w:p>
-      <w:r>
+      <w:pPr>
+        <w:rPr>
+          <w:rFonts w:ascii="Roboto" w:hAnsi="Roboto"/>
+        </w:rPr>
+      </w:pPr>
+      <w:r>
+        <w:rPr>
+          <w:rFonts w:ascii="Roboto" w:hAnsi="Roboto"/>
+        </w:rPr>
         <w:t xml:space="preserve">· </w:t>
       </w:r>
       <w:proofErr w:type="gramStart"/>
       <w:r>
+        <w:rPr>
+          <w:rFonts w:ascii="Roboto" w:hAnsi="Roboto"/>
+        </w:rPr>
         <w:t xml:space="preserve">{{ </w:t>
       </w:r>
       <w:proofErr w:type="spellStart"/>
       <w:r>
+        <w:rPr>
+          <w:rFonts w:ascii="Roboto" w:hAnsi="Roboto"/>
+        </w:rPr>
         <w:t>assignment</w:t>
       </w:r>
       <w:proofErr w:type="gramEnd"/>
       <w:r>
+        <w:rPr>
+          <w:rFonts w:ascii="Roboto" w:hAnsi="Roboto"/>
+        </w:rPr>
         <w:t>.</w:t>
       </w:r>
       <w:proofErr w:type="gramStart"/>
       <w:r>
+        <w:rPr>
+          <w:rFonts w:ascii="Roboto" w:hAnsi="Roboto"/>
+        </w:rPr>
         <w:t>description</w:t>
       </w:r>
       <w:proofErr w:type="spellEnd"/>
       <w:r>
+        <w:rPr>
+          <w:rFonts w:ascii="Roboto" w:hAnsi="Roboto"/>
+        </w:rPr>
         <w:t xml:space="preserve"> }</w:t>
       </w:r>
       <w:proofErr w:type="gramEnd"/>
       <w:r>
+        <w:rPr>
+          <w:rFonts w:ascii="Roboto" w:hAnsi="Roboto"/>
+        </w:rPr>
         <w:t>}</w:t>
       </w:r>
     </w:p>
     <w:p>
-      <w:r>
+      <w:pPr>
+        <w:rPr>
+          <w:rFonts w:ascii="Roboto" w:hAnsi="Roboto"/>
+        </w:rPr>
+      </w:pPr>
+      <w:r>
+        <w:rPr>
+          <w:rFonts w:ascii="Roboto" w:hAnsi="Roboto"/>
+        </w:rPr>
         <w:t xml:space="preserve">{% if not </w:t>
       </w:r>
       <w:proofErr w:type="spellStart"/>
       <w:proofErr w:type="gramStart"/>
       <w:r>
+        <w:rPr>
+          <w:rFonts w:ascii="Roboto" w:hAnsi="Roboto"/>
+        </w:rPr>
         <w:t>loop.last</w:t>
       </w:r>
       <w:proofErr w:type="spellEnd"/>
       <w:proofErr w:type="gramEnd"/>
       <w:r>
+        <w:rPr>
+          <w:rFonts w:ascii="Roboto" w:hAnsi="Roboto"/>
+        </w:rPr>
         <w:t xml:space="preserve"> %}</w:t>
-      </w:r>
-    </w:p>
-    <w:p/>
-    <w:p>
-      <w:r>
-        <w:t>---</w:t>
       </w:r>
     </w:p>
     <w:p>
-      <w:r>
-        <w:t>{% endif %}</w:t>
-      </w:r>
+      <w:pPr>
+        <w:rPr>
+          <w:rFonts w:ascii="Roboto" w:hAnsi="Roboto"/>
+        </w:rPr>
+      </w:pPr>
     </w:p>
     <w:p>
-      <w:r>
-        <w:lastRenderedPageBreak/>
+      <w:pPr>
+        <w:rPr>
+          <w:rFonts w:ascii="Roboto" w:hAnsi="Roboto"/>
+        </w:rPr>
+      </w:pPr>
+      <w:r>
+        <w:rPr>
+          <w:rFonts w:ascii="Roboto" w:hAnsi="Roboto"/>
+        </w:rPr>
+        <w:t>---</w:t>
+      </w:r>
+    </w:p>
+    <w:p>
+      <w:pPr>
+        <w:rPr>
+          <w:rFonts w:ascii="Roboto" w:hAnsi="Roboto"/>
+        </w:rPr>
+      </w:pPr>
+      <w:r>
+        <w:rPr>
+          <w:rFonts w:ascii="Roboto" w:hAnsi="Roboto"/>
+        </w:rPr>
+        <w:t>{% endif %}</w:t>
+      </w:r>
+    </w:p>
+    <w:p>
+      <w:pPr>
+        <w:rPr>
+          <w:rFonts w:ascii="Roboto" w:hAnsi="Roboto"/>
+        </w:rPr>
+      </w:pPr>
+      <w:r>
+        <w:rPr>
+          <w:rFonts w:ascii="Roboto" w:hAnsi="Roboto"/>
+        </w:rPr>
         <w:t xml:space="preserve">{% </w:t>
       </w:r>
       <w:proofErr w:type="spellStart"/>
       <w:r>
+        <w:rPr>
+          <w:rFonts w:ascii="Roboto" w:hAnsi="Roboto"/>
+        </w:rPr>
         <w:t>endfor</w:t>
       </w:r>
       <w:proofErr w:type="spellEnd"/>
       <w:r>
+        <w:rPr>
+          <w:rFonts w:ascii="Roboto" w:hAnsi="Roboto"/>
+        </w:rPr>
         <w:t xml:space="preserve"> %}</w:t>
       </w:r>
     </w:p>
@@ -645,97 +846,181 @@
     </w:p>
     <w:p/>
     <w:p>
-      <w:r>
+      <w:pPr>
+        <w:rPr>
+          <w:rFonts w:ascii="Roboto" w:hAnsi="Roboto"/>
+        </w:rPr>
+      </w:pPr>
+      <w:r>
+        <w:rPr>
+          <w:rFonts w:ascii="Roboto" w:hAnsi="Roboto"/>
+        </w:rPr>
         <w:t>{% for education in education %}</w:t>
       </w:r>
     </w:p>
     <w:p>
-      <w:r>
+      <w:pPr>
+        <w:rPr>
+          <w:rFonts w:ascii="Roboto" w:hAnsi="Roboto"/>
+        </w:rPr>
+      </w:pPr>
+      <w:r>
+        <w:rPr>
+          <w:rFonts w:ascii="Roboto" w:hAnsi="Roboto"/>
+        </w:rPr>
         <w:t xml:space="preserve">· </w:t>
       </w:r>
       <w:proofErr w:type="gramStart"/>
       <w:r>
+        <w:rPr>
+          <w:rFonts w:ascii="Roboto" w:hAnsi="Roboto"/>
+        </w:rPr>
         <w:t xml:space="preserve">{{ </w:t>
       </w:r>
       <w:proofErr w:type="spellStart"/>
       <w:r>
+        <w:rPr>
+          <w:rFonts w:ascii="Roboto" w:hAnsi="Roboto"/>
+        </w:rPr>
         <w:t>education</w:t>
       </w:r>
       <w:proofErr w:type="gramEnd"/>
       <w:r>
+        <w:rPr>
+          <w:rFonts w:ascii="Roboto" w:hAnsi="Roboto"/>
+        </w:rPr>
         <w:t>.</w:t>
       </w:r>
       <w:proofErr w:type="gramStart"/>
       <w:r>
+        <w:rPr>
+          <w:rFonts w:ascii="Roboto" w:hAnsi="Roboto"/>
+        </w:rPr>
         <w:t>institution</w:t>
       </w:r>
       <w:proofErr w:type="spellEnd"/>
       <w:r>
+        <w:rPr>
+          <w:rFonts w:ascii="Roboto" w:hAnsi="Roboto"/>
+        </w:rPr>
         <w:t xml:space="preserve"> }</w:t>
       </w:r>
       <w:proofErr w:type="gramEnd"/>
       <w:r>
+        <w:rPr>
+          <w:rFonts w:ascii="Roboto" w:hAnsi="Roboto"/>
+        </w:rPr>
         <w:t xml:space="preserve">}, </w:t>
       </w:r>
       <w:proofErr w:type="gramStart"/>
       <w:r>
+        <w:rPr>
+          <w:rFonts w:ascii="Roboto" w:hAnsi="Roboto"/>
+        </w:rPr>
         <w:t xml:space="preserve">{{ </w:t>
       </w:r>
       <w:proofErr w:type="spellStart"/>
       <w:r>
+        <w:rPr>
+          <w:rFonts w:ascii="Roboto" w:hAnsi="Roboto"/>
+        </w:rPr>
         <w:t>education</w:t>
       </w:r>
       <w:proofErr w:type="gramEnd"/>
       <w:r>
+        <w:rPr>
+          <w:rFonts w:ascii="Roboto" w:hAnsi="Roboto"/>
+        </w:rPr>
         <w:t>.</w:t>
       </w:r>
       <w:proofErr w:type="gramStart"/>
       <w:r>
+        <w:rPr>
+          <w:rFonts w:ascii="Roboto" w:hAnsi="Roboto"/>
+        </w:rPr>
         <w:t>focus</w:t>
       </w:r>
       <w:proofErr w:type="spellEnd"/>
       <w:r>
+        <w:rPr>
+          <w:rFonts w:ascii="Roboto" w:hAnsi="Roboto"/>
+        </w:rPr>
         <w:t xml:space="preserve"> }</w:t>
       </w:r>
       <w:proofErr w:type="gramEnd"/>
       <w:r>
+        <w:rPr>
+          <w:rFonts w:ascii="Roboto" w:hAnsi="Roboto"/>
+        </w:rPr>
         <w:t>} (</w:t>
       </w:r>
       <w:proofErr w:type="gramStart"/>
       <w:r>
+        <w:rPr>
+          <w:rFonts w:ascii="Roboto" w:hAnsi="Roboto"/>
+        </w:rPr>
         <w:t xml:space="preserve">{{ </w:t>
       </w:r>
       <w:proofErr w:type="spellStart"/>
       <w:r>
+        <w:rPr>
+          <w:rFonts w:ascii="Roboto" w:hAnsi="Roboto"/>
+        </w:rPr>
         <w:t>education</w:t>
       </w:r>
       <w:proofErr w:type="gramEnd"/>
       <w:r>
+        <w:rPr>
+          <w:rFonts w:ascii="Roboto" w:hAnsi="Roboto"/>
+        </w:rPr>
         <w:t>.</w:t>
       </w:r>
       <w:proofErr w:type="gramStart"/>
       <w:r>
+        <w:rPr>
+          <w:rFonts w:ascii="Roboto" w:hAnsi="Roboto"/>
+        </w:rPr>
         <w:t>period</w:t>
       </w:r>
       <w:proofErr w:type="spellEnd"/>
       <w:r>
+        <w:rPr>
+          <w:rFonts w:ascii="Roboto" w:hAnsi="Roboto"/>
+        </w:rPr>
         <w:t xml:space="preserve"> }</w:t>
       </w:r>
       <w:proofErr w:type="gramEnd"/>
       <w:r>
+        <w:rPr>
+          <w:rFonts w:ascii="Roboto" w:hAnsi="Roboto"/>
+        </w:rPr>
         <w:t>})</w:t>
       </w:r>
     </w:p>
     <w:p>
-      <w:r>
+      <w:pPr>
+        <w:rPr>
+          <w:rFonts w:ascii="Roboto" w:hAnsi="Roboto"/>
+        </w:rPr>
+      </w:pPr>
+      <w:r>
+        <w:rPr>
+          <w:rFonts w:ascii="Roboto" w:hAnsi="Roboto"/>
+        </w:rPr>
         <w:t xml:space="preserve">{% </w:t>
       </w:r>
       <w:proofErr w:type="spellStart"/>
       <w:r>
+        <w:rPr>
+          <w:rFonts w:ascii="Roboto" w:hAnsi="Roboto"/>
+        </w:rPr>
         <w:t>endfor</w:t>
       </w:r>
       <w:proofErr w:type="spellEnd"/>
       <w:r>
+        <w:rPr>
+          <w:rFonts w:ascii="Roboto" w:hAnsi="Roboto"/>
+        </w:rPr>
         <w:t xml:space="preserve"> %}</w:t>
       </w:r>
     </w:p>
@@ -893,111 +1178,237 @@
             <w:tcW w:w="3005" w:type="dxa"/>
           </w:tcPr>
           <w:p>
+            <w:pPr>
+              <w:rPr>
+                <w:rFonts w:ascii="Roboto" w:hAnsi="Roboto"/>
+              </w:rPr>
+            </w:pPr>
             <w:r>
+              <w:rPr>
+                <w:rFonts w:ascii="Roboto" w:hAnsi="Roboto"/>
+              </w:rPr>
               <w:t>{% for technology in technologies %}</w:t>
             </w:r>
           </w:p>
           <w:p>
+            <w:pPr>
+              <w:rPr>
+                <w:rFonts w:ascii="Roboto" w:hAnsi="Roboto"/>
+              </w:rPr>
+            </w:pPr>
             <w:r>
+              <w:rPr>
+                <w:rFonts w:ascii="Roboto" w:hAnsi="Roboto"/>
+              </w:rPr>
               <w:t xml:space="preserve">· </w:t>
             </w:r>
             <w:proofErr w:type="gramStart"/>
             <w:r>
+              <w:rPr>
+                <w:rFonts w:ascii="Roboto" w:hAnsi="Roboto"/>
+              </w:rPr>
               <w:t>{{ technology</w:t>
             </w:r>
             <w:proofErr w:type="gramEnd"/>
             <w:r>
+              <w:rPr>
+                <w:rFonts w:ascii="Roboto" w:hAnsi="Roboto"/>
+              </w:rPr>
               <w:t xml:space="preserve"> }}</w:t>
             </w:r>
           </w:p>
           <w:p>
+            <w:pPr>
+              <w:rPr>
+                <w:rFonts w:ascii="Roboto" w:hAnsi="Roboto"/>
+              </w:rPr>
+            </w:pPr>
             <w:r>
+              <w:rPr>
+                <w:rFonts w:ascii="Roboto" w:hAnsi="Roboto"/>
+              </w:rPr>
               <w:t xml:space="preserve">{% </w:t>
             </w:r>
             <w:proofErr w:type="spellStart"/>
             <w:r>
+              <w:rPr>
+                <w:rFonts w:ascii="Roboto" w:hAnsi="Roboto"/>
+              </w:rPr>
               <w:t>endfor</w:t>
             </w:r>
             <w:proofErr w:type="spellEnd"/>
             <w:r>
+              <w:rPr>
+                <w:rFonts w:ascii="Roboto" w:hAnsi="Roboto"/>
+              </w:rPr>
               <w:t xml:space="preserve"> %}</w:t>
             </w:r>
           </w:p>
-          <w:p/>
+          <w:p>
+            <w:pPr>
+              <w:rPr>
+                <w:rFonts w:ascii="Roboto" w:hAnsi="Roboto"/>
+              </w:rPr>
+            </w:pPr>
+          </w:p>
         </w:tc>
         <w:tc>
           <w:tcPr>
             <w:tcW w:w="3005" w:type="dxa"/>
           </w:tcPr>
           <w:p>
+            <w:pPr>
+              <w:rPr>
+                <w:rFonts w:ascii="Roboto" w:hAnsi="Roboto"/>
+              </w:rPr>
+            </w:pPr>
             <w:r>
+              <w:rPr>
+                <w:rFonts w:ascii="Roboto" w:hAnsi="Roboto"/>
+              </w:rPr>
               <w:t>{% for method in methods %}</w:t>
             </w:r>
           </w:p>
           <w:p>
+            <w:pPr>
+              <w:rPr>
+                <w:rFonts w:ascii="Roboto" w:hAnsi="Roboto"/>
+              </w:rPr>
+            </w:pPr>
             <w:r>
+              <w:rPr>
+                <w:rFonts w:ascii="Roboto" w:hAnsi="Roboto"/>
+              </w:rPr>
               <w:t xml:space="preserve">· </w:t>
             </w:r>
             <w:proofErr w:type="gramStart"/>
             <w:r>
+              <w:rPr>
+                <w:rFonts w:ascii="Roboto" w:hAnsi="Roboto"/>
+              </w:rPr>
               <w:t>{{ method</w:t>
             </w:r>
             <w:proofErr w:type="gramEnd"/>
             <w:r>
+              <w:rPr>
+                <w:rFonts w:ascii="Roboto" w:hAnsi="Roboto"/>
+              </w:rPr>
               <w:t xml:space="preserve"> }}</w:t>
             </w:r>
           </w:p>
           <w:p>
+            <w:pPr>
+              <w:rPr>
+                <w:rFonts w:ascii="Roboto" w:hAnsi="Roboto"/>
+              </w:rPr>
+            </w:pPr>
             <w:r>
+              <w:rPr>
+                <w:rFonts w:ascii="Roboto" w:hAnsi="Roboto"/>
+              </w:rPr>
               <w:t xml:space="preserve">{% </w:t>
             </w:r>
             <w:proofErr w:type="spellStart"/>
             <w:r>
+              <w:rPr>
+                <w:rFonts w:ascii="Roboto" w:hAnsi="Roboto"/>
+              </w:rPr>
               <w:t>endfor</w:t>
             </w:r>
             <w:proofErr w:type="spellEnd"/>
             <w:r>
+              <w:rPr>
+                <w:rFonts w:ascii="Roboto" w:hAnsi="Roboto"/>
+              </w:rPr>
               <w:t xml:space="preserve"> %}</w:t>
             </w:r>
           </w:p>
-          <w:p/>
+          <w:p>
+            <w:pPr>
+              <w:rPr>
+                <w:rFonts w:ascii="Roboto" w:hAnsi="Roboto"/>
+              </w:rPr>
+            </w:pPr>
+          </w:p>
         </w:tc>
         <w:tc>
           <w:tcPr>
             <w:tcW w:w="3006" w:type="dxa"/>
           </w:tcPr>
           <w:p>
+            <w:pPr>
+              <w:rPr>
+                <w:rFonts w:ascii="Roboto" w:hAnsi="Roboto"/>
+              </w:rPr>
+            </w:pPr>
             <w:r>
+              <w:rPr>
+                <w:rFonts w:ascii="Roboto" w:hAnsi="Roboto"/>
+              </w:rPr>
               <w:t>{% for tool in tools %}</w:t>
             </w:r>
           </w:p>
           <w:p>
+            <w:pPr>
+              <w:rPr>
+                <w:rFonts w:ascii="Roboto" w:hAnsi="Roboto"/>
+              </w:rPr>
+            </w:pPr>
             <w:r>
+              <w:rPr>
+                <w:rFonts w:ascii="Roboto" w:hAnsi="Roboto"/>
+              </w:rPr>
               <w:t xml:space="preserve">· </w:t>
             </w:r>
             <w:proofErr w:type="gramStart"/>
             <w:r>
+              <w:rPr>
+                <w:rFonts w:ascii="Roboto" w:hAnsi="Roboto"/>
+              </w:rPr>
               <w:t>{{ tool</w:t>
             </w:r>
             <w:proofErr w:type="gramEnd"/>
             <w:r>
+              <w:rPr>
+                <w:rFonts w:ascii="Roboto" w:hAnsi="Roboto"/>
+              </w:rPr>
               <w:t xml:space="preserve"> }}</w:t>
             </w:r>
           </w:p>
           <w:p>
+            <w:pPr>
+              <w:rPr>
+                <w:rFonts w:ascii="Roboto" w:hAnsi="Roboto"/>
+              </w:rPr>
+            </w:pPr>
             <w:r>
+              <w:rPr>
+                <w:rFonts w:ascii="Roboto" w:hAnsi="Roboto"/>
+              </w:rPr>
               <w:t xml:space="preserve">{% </w:t>
             </w:r>
             <w:proofErr w:type="spellStart"/>
             <w:r>
+              <w:rPr>
+                <w:rFonts w:ascii="Roboto" w:hAnsi="Roboto"/>
+              </w:rPr>
               <w:t>endfor</w:t>
             </w:r>
             <w:proofErr w:type="spellEnd"/>
             <w:r>
+              <w:rPr>
+                <w:rFonts w:ascii="Roboto" w:hAnsi="Roboto"/>
+              </w:rPr>
               <w:t xml:space="preserve"> %}</w:t>
             </w:r>
           </w:p>
-          <w:p/>
+          <w:p>
+            <w:pPr>
+              <w:rPr>
+                <w:rFonts w:ascii="Roboto" w:hAnsi="Roboto"/>
+              </w:rPr>
+            </w:pPr>
+          </w:p>
         </w:tc>
       </w:tr>
     </w:tbl>
@@ -1014,33 +1425,69 @@
     </w:p>
     <w:p/>
     <w:p>
-      <w:r>
+      <w:pPr>
+        <w:rPr>
+          <w:rFonts w:ascii="Roboto" w:hAnsi="Roboto"/>
+        </w:rPr>
+      </w:pPr>
+      <w:r>
+        <w:rPr>
+          <w:rFonts w:ascii="Roboto" w:hAnsi="Roboto"/>
+        </w:rPr>
         <w:t>{% for certification in certifications %}</w:t>
       </w:r>
     </w:p>
     <w:p>
-      <w:r>
+      <w:pPr>
+        <w:rPr>
+          <w:rFonts w:ascii="Roboto" w:hAnsi="Roboto"/>
+        </w:rPr>
+      </w:pPr>
+      <w:r>
+        <w:rPr>
+          <w:rFonts w:ascii="Roboto" w:hAnsi="Roboto"/>
+        </w:rPr>
         <w:t xml:space="preserve">· </w:t>
       </w:r>
       <w:proofErr w:type="gramStart"/>
       <w:r>
+        <w:rPr>
+          <w:rFonts w:ascii="Roboto" w:hAnsi="Roboto"/>
+        </w:rPr>
         <w:t>{{ certification</w:t>
       </w:r>
       <w:proofErr w:type="gramEnd"/>
       <w:r>
+        <w:rPr>
+          <w:rFonts w:ascii="Roboto" w:hAnsi="Roboto"/>
+        </w:rPr>
         <w:t xml:space="preserve"> }}</w:t>
       </w:r>
     </w:p>
     <w:p>
-      <w:r>
+      <w:pPr>
+        <w:rPr>
+          <w:rFonts w:ascii="Roboto" w:hAnsi="Roboto"/>
+        </w:rPr>
+      </w:pPr>
+      <w:r>
+        <w:rPr>
+          <w:rFonts w:ascii="Roboto" w:hAnsi="Roboto"/>
+        </w:rPr>
         <w:t xml:space="preserve">{% </w:t>
       </w:r>
       <w:proofErr w:type="spellStart"/>
       <w:r>
+        <w:rPr>
+          <w:rFonts w:ascii="Roboto" w:hAnsi="Roboto"/>
+        </w:rPr>
         <w:t>endfor</w:t>
       </w:r>
       <w:proofErr w:type="spellEnd"/>
       <w:r>
+        <w:rPr>
+          <w:rFonts w:ascii="Roboto" w:hAnsi="Roboto"/>
+        </w:rPr>
         <w:t xml:space="preserve"> %}</w:t>
       </w:r>
     </w:p>
@@ -1063,46 +1510,91 @@
     </w:p>
     <w:p/>
     <w:p>
-      <w:r>
+      <w:pPr>
+        <w:rPr>
+          <w:rFonts w:ascii="Roboto" w:hAnsi="Roboto"/>
+        </w:rPr>
+      </w:pPr>
+      <w:r>
+        <w:rPr>
+          <w:rFonts w:ascii="Roboto" w:hAnsi="Roboto"/>
+        </w:rPr>
         <w:t xml:space="preserve">E-post: </w:t>
       </w:r>
       <w:proofErr w:type="gramStart"/>
       <w:r>
+        <w:rPr>
+          <w:rFonts w:ascii="Roboto" w:hAnsi="Roboto"/>
+        </w:rPr>
         <w:t>{{ email</w:t>
       </w:r>
       <w:proofErr w:type="gramEnd"/>
       <w:r>
+        <w:rPr>
+          <w:rFonts w:ascii="Roboto" w:hAnsi="Roboto"/>
+        </w:rPr>
         <w:t xml:space="preserve"> }}</w:t>
       </w:r>
     </w:p>
     <w:p>
+      <w:pPr>
+        <w:rPr>
+          <w:rFonts w:ascii="Roboto" w:hAnsi="Roboto"/>
+        </w:rPr>
+      </w:pPr>
       <w:proofErr w:type="spellStart"/>
       <w:r>
+        <w:rPr>
+          <w:rFonts w:ascii="Roboto" w:hAnsi="Roboto"/>
+        </w:rPr>
         <w:t>Telefon</w:t>
       </w:r>
       <w:proofErr w:type="spellEnd"/>
       <w:r>
+        <w:rPr>
+          <w:rFonts w:ascii="Roboto" w:hAnsi="Roboto"/>
+        </w:rPr>
         <w:t xml:space="preserve">: </w:t>
       </w:r>
       <w:proofErr w:type="gramStart"/>
       <w:r>
+        <w:rPr>
+          <w:rFonts w:ascii="Roboto" w:hAnsi="Roboto"/>
+        </w:rPr>
         <w:t>{{ phone</w:t>
       </w:r>
       <w:proofErr w:type="gramEnd"/>
       <w:r>
+        <w:rPr>
+          <w:rFonts w:ascii="Roboto" w:hAnsi="Roboto"/>
+        </w:rPr>
         <w:t xml:space="preserve"> }}</w:t>
       </w:r>
     </w:p>
     <w:p>
-      <w:r>
+      <w:pPr>
+        <w:rPr>
+          <w:rFonts w:ascii="Roboto" w:hAnsi="Roboto"/>
+        </w:rPr>
+      </w:pPr>
+      <w:r>
+        <w:rPr>
+          <w:rFonts w:ascii="Roboto" w:hAnsi="Roboto"/>
+        </w:rPr>
         <w:t xml:space="preserve">Ort: </w:t>
       </w:r>
       <w:proofErr w:type="gramStart"/>
       <w:r>
+        <w:rPr>
+          <w:rFonts w:ascii="Roboto" w:hAnsi="Roboto"/>
+        </w:rPr>
         <w:t>{{ location</w:t>
       </w:r>
       <w:proofErr w:type="gramEnd"/>
       <w:r>
+        <w:rPr>
+          <w:rFonts w:ascii="Roboto" w:hAnsi="Roboto"/>
+        </w:rPr>
         <w:t xml:space="preserve"> }}</w:t>
       </w:r>
     </w:p>
@@ -1243,13 +1735,13 @@
         <w:noProof/>
       </w:rPr>
       <w:drawing>
-        <wp:anchor distT="0" distB="0" distL="114300" distR="114300" simplePos="0" relativeHeight="251658240" behindDoc="0" locked="0" layoutInCell="1" allowOverlap="1" wp14:anchorId="33CD7D00" wp14:editId="459F03C6">
+        <wp:anchor distT="0" distB="0" distL="114300" distR="114300" simplePos="0" relativeHeight="251658240" behindDoc="0" locked="0" layoutInCell="1" allowOverlap="1" wp14:anchorId="33CD7D00" wp14:editId="3280F354">
           <wp:simplePos x="0" y="0"/>
           <wp:positionH relativeFrom="column">
-            <wp:posOffset>-839337</wp:posOffset>
+            <wp:posOffset>-724535</wp:posOffset>
           </wp:positionH>
           <wp:positionV relativeFrom="paragraph">
-            <wp:posOffset>-394989</wp:posOffset>
+            <wp:posOffset>-327236</wp:posOffset>
           </wp:positionV>
           <wp:extent cx="1419367" cy="341541"/>
           <wp:effectExtent l="0" t="0" r="0" b="1905"/>
@@ -1280,7 +1772,7 @@
                 <pic:spPr>
                   <a:xfrm>
                     <a:off x="0" y="0"/>
-                    <a:ext cx="1424462" cy="342767"/>
+                    <a:ext cx="1419367" cy="341541"/>
                   </a:xfrm>
                   <a:prstGeom prst="rect">
                     <a:avLst/>
@@ -1298,60 +1790,12 @@
         </wp:anchor>
       </w:drawing>
     </w:r>
-    <w:sdt>
-      <w:sdtPr>
-        <w:id w:val="1704979692"/>
-        <w:placeholder>
-          <w:docPart w:val="C1A22DC431CC41E1959079F9BABDA74E"/>
-        </w:placeholder>
-        <w:temporary/>
-        <w:showingPlcHdr/>
-        <w15:appearance w15:val="hidden"/>
-      </w:sdtPr>
-      <w:sdtContent>
-        <w:r>
-          <w:t>[Type here]</w:t>
-        </w:r>
-      </w:sdtContent>
-    </w:sdt>
     <w:r>
       <w:ptab w:relativeTo="margin" w:alignment="center" w:leader="none"/>
     </w:r>
-    <w:sdt>
-      <w:sdtPr>
-        <w:id w:val="968859947"/>
-        <w:placeholder>
-          <w:docPart w:val="C1A22DC431CC41E1959079F9BABDA74E"/>
-        </w:placeholder>
-        <w:temporary/>
-        <w:showingPlcHdr/>
-        <w15:appearance w15:val="hidden"/>
-      </w:sdtPr>
-      <w:sdtContent>
-        <w:r>
-          <w:t>[Type here]</w:t>
-        </w:r>
-      </w:sdtContent>
-    </w:sdt>
     <w:r>
       <w:ptab w:relativeTo="margin" w:alignment="right" w:leader="none"/>
     </w:r>
-    <w:sdt>
-      <w:sdtPr>
-        <w:id w:val="968859952"/>
-        <w:placeholder>
-          <w:docPart w:val="C1A22DC431CC41E1959079F9BABDA74E"/>
-        </w:placeholder>
-        <w:temporary/>
-        <w:showingPlcHdr/>
-        <w15:appearance w15:val="hidden"/>
-      </w:sdtPr>
-      <w:sdtContent>
-        <w:r>
-          <w:t>[Type here]</w:t>
-        </w:r>
-      </w:sdtContent>
-    </w:sdt>
   </w:p>
 </w:hdr>
 </file>
@@ -2399,32 +2843,6 @@
   <w:docParts>
     <w:docPart>
       <w:docPartPr>
-        <w:name w:val="C1A22DC431CC41E1959079F9BABDA74E"/>
-        <w:category>
-          <w:name w:val="General"/>
-          <w:gallery w:val="placeholder"/>
-        </w:category>
-        <w:types>
-          <w:type w:val="bbPlcHdr"/>
-        </w:types>
-        <w:behaviors>
-          <w:behavior w:val="content"/>
-        </w:behaviors>
-        <w:guid w:val="{8F0D0C9F-4707-4773-AE9D-7F5E891DC411}"/>
-      </w:docPartPr>
-      <w:docPartBody>
-        <w:p>
-          <w:pPr>
-            <w:pStyle w:val="C1A22DC431CC41E1959079F9BABDA74E"/>
-          </w:pPr>
-          <w:r>
-            <w:t>[Type here]</w:t>
-          </w:r>
-        </w:p>
-      </w:docPartBody>
-    </w:docPart>
-    <w:docPart>
-      <w:docPartPr>
         <w:name w:val="1E60CAF31DD642FF8170F2C6081CC1C6"/>
         <w:category>
           <w:name w:val="General"/>
@@ -2482,6 +2900,13 @@
     <w:pitch w:val="variable"/>
     <w:sig w:usb0="A000006F" w:usb1="0000006A" w:usb2="00000000" w:usb3="00000000" w:csb0="00000093" w:csb1="00000000"/>
   </w:font>
+  <w:font w:name="Roboto">
+    <w:panose1 w:val="02000000000000000000"/>
+    <w:charset w:val="00"/>
+    <w:family w:val="auto"/>
+    <w:pitch w:val="variable"/>
+    <w:sig w:usb0="E00002FF" w:usb1="5000205B" w:usb2="00000020" w:usb3="00000000" w:csb0="0000019F" w:csb1="00000000"/>
+  </w:font>
 </w:fonts>
 </file>
 
@@ -2505,12 +2930,14 @@
     <w:rsid w:val="00036CFD"/>
     <w:rsid w:val="001B519D"/>
     <w:rsid w:val="0035480A"/>
+    <w:rsid w:val="003909D0"/>
     <w:rsid w:val="003B34CB"/>
     <w:rsid w:val="00497606"/>
     <w:rsid w:val="004D11A7"/>
     <w:rsid w:val="0055232C"/>
     <w:rsid w:val="005E70EB"/>
     <w:rsid w:val="00673D4D"/>
+    <w:rsid w:val="007A0F08"/>
     <w:rsid w:val="009072F5"/>
     <w:rsid w:val="00A50A27"/>
     <w:rsid w:val="00AF3B67"/>

</xml_diff>

<commit_message>
Add profile image upload functionality to document generation. Updated process_template to handle optional images, including aspect ratio checks and temporary file management. Enhanced user interface for file uploads in app.py and template_processor.py.
</commit_message>
<xml_diff>
--- a/Mall 0.2.docx
+++ b/Mall 0.2.docx
@@ -197,6 +197,7 @@
                         <w:txbxContent>
                           <w:p>
                             <w:pPr>
+                              <w:shd w:val="clear" w:color="auto" w:fill="FFFFFF" w:themeFill="background1"/>
                               <w:jc w:val="center"/>
                               <w:rPr>
                                 <w:color w:val="262626" w:themeColor="text1" w:themeTint="D9"/>
@@ -204,50 +205,23 @@
                             </w:pPr>
                             <w:r>
                               <w:rPr>
-                                <w:noProof/>
                                 <w:color w:val="262626" w:themeColor="text1" w:themeTint="D9"/>
                               </w:rPr>
-                              <w:drawing>
-                                <wp:inline distT="0" distB="0" distL="0" distR="0" wp14:anchorId="4E787392" wp14:editId="56B826FD">
-                                  <wp:extent cx="1456055" cy="1672590"/>
-                                  <wp:effectExtent l="0" t="0" r="0" b="3810"/>
-                                  <wp:docPr id="1942272724" name="Picture 3" descr="A person smiling at the camera&#10;&#10;AI-generated content may be incorrect."/>
-                                  <wp:cNvGraphicFramePr>
-                                    <a:graphicFrameLocks xmlns:a="http://schemas.openxmlformats.org/drawingml/2006/main" noChangeAspect="1"/>
-                                  </wp:cNvGraphicFramePr>
-                                  <a:graphic xmlns:a="http://schemas.openxmlformats.org/drawingml/2006/main">
-                                    <a:graphicData uri="http://schemas.openxmlformats.org/drawingml/2006/picture">
-                                      <pic:pic xmlns:pic="http://schemas.openxmlformats.org/drawingml/2006/picture">
-                                        <pic:nvPicPr>
-                                          <pic:cNvPr id="1942272724" name="Picture 3" descr="A person smiling at the camera&#10;&#10;AI-generated content may be incorrect."/>
-                                          <pic:cNvPicPr/>
-                                        </pic:nvPicPr>
-                                        <pic:blipFill>
-                                          <a:blip r:embed="rId6">
-                                            <a:extLst>
-                                              <a:ext uri="{28A0092B-C50C-407E-A947-70E740481C1C}">
-                                                <a14:useLocalDpi xmlns:a14="http://schemas.microsoft.com/office/drawing/2010/main" val="0"/>
-                                              </a:ext>
-                                            </a:extLst>
-                                          </a:blip>
-                                          <a:stretch>
-                                            <a:fillRect/>
-                                          </a:stretch>
-                                        </pic:blipFill>
-                                        <pic:spPr>
-                                          <a:xfrm>
-                                            <a:off x="0" y="0"/>
-                                            <a:ext cx="1456055" cy="1672590"/>
-                                          </a:xfrm>
-                                          <a:prstGeom prst="rect">
-                                            <a:avLst/>
-                                          </a:prstGeom>
-                                        </pic:spPr>
-                                      </pic:pic>
-                                    </a:graphicData>
-                                  </a:graphic>
-                                </wp:inline>
-                              </w:drawing>
+                              <w:t>{{</w:t>
+                            </w:r>
+                            <w:proofErr w:type="spellStart"/>
+                            <w:r>
+                              <w:rPr>
+                                <w:color w:val="262626" w:themeColor="text1" w:themeTint="D9"/>
+                              </w:rPr>
+                              <w:t>profile_image</w:t>
+                            </w:r>
+                            <w:proofErr w:type="spellEnd"/>
+                            <w:r>
+                              <w:rPr>
+                                <w:color w:val="262626" w:themeColor="text1" w:themeTint="D9"/>
+                              </w:rPr>
+                              <w:t>}}</w:t>
                             </w:r>
                           </w:p>
                         </w:txbxContent>
@@ -269,11 +243,16 @@
           </mc:Choice>
           <mc:Fallback>
             <w:pict>
-              <v:shape w14:anchorId="4C5C729F" id="_x0000_s1027" type="#_x0000_t202" style="position:absolute;margin-left:-21.6pt;margin-top:.6pt;width:138.6pt;height:110.6pt;z-index:251661312;visibility:visible;mso-wrap-style:square;mso-width-percent:0;mso-height-percent:200;mso-wrap-distance-left:9pt;mso-wrap-distance-top:3.6pt;mso-wrap-distance-right:9pt;mso-wrap-distance-bottom:3.6pt;mso-position-horizontal:absolute;mso-position-horizontal-relative:text;mso-position-vertical:absolute;mso-position-vertical-relative:text;mso-width-percent:0;mso-height-percent:200;mso-width-relative:margin;mso-height-relative:margin;v-text-anchor:top" o:gfxdata="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" fillcolor="#272727 [2749]" stroked="f">
+              <v:shapetype w14:anchorId="4C5C729F" id="_x0000_t202" coordsize="21600,21600" o:spt="202" path="m,l,21600r21600,l21600,xe">
+                <v:stroke joinstyle="miter"/>
+                <v:path gradientshapeok="t" o:connecttype="rect"/>
+              </v:shapetype>
+              <v:shape id="_x0000_s1027" type="#_x0000_t202" style="position:absolute;margin-left:-21.6pt;margin-top:.6pt;width:138.6pt;height:110.6pt;z-index:251661312;visibility:visible;mso-wrap-style:square;mso-width-percent:0;mso-height-percent:200;mso-wrap-distance-left:9pt;mso-wrap-distance-top:3.6pt;mso-wrap-distance-right:9pt;mso-wrap-distance-bottom:3.6pt;mso-position-horizontal:absolute;mso-position-horizontal-relative:text;mso-position-vertical:absolute;mso-position-vertical-relative:text;mso-width-percent:0;mso-height-percent:200;mso-width-relative:margin;mso-height-relative:margin;v-text-anchor:top" o:gfxdata="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" fillcolor="#272727 [2749]" stroked="f">
                 <v:textbox>
                   <w:txbxContent>
                     <w:p>
                       <w:pPr>
+                        <w:shd w:val="clear" w:color="auto" w:fill="FFFFFF" w:themeFill="background1"/>
                         <w:jc w:val="center"/>
                         <w:rPr>
                           <w:color w:val="262626" w:themeColor="text1" w:themeTint="D9"/>
@@ -281,50 +260,23 @@
                       </w:pPr>
                       <w:r>
                         <w:rPr>
-                          <w:noProof/>
                           <w:color w:val="262626" w:themeColor="text1" w:themeTint="D9"/>
                         </w:rPr>
-                        <w:drawing>
-                          <wp:inline distT="0" distB="0" distL="0" distR="0" wp14:anchorId="4E787392" wp14:editId="56B826FD">
-                            <wp:extent cx="1456055" cy="1672590"/>
-                            <wp:effectExtent l="0" t="0" r="0" b="3810"/>
-                            <wp:docPr id="1942272724" name="Picture 3" descr="A person smiling at the camera&#10;&#10;AI-generated content may be incorrect."/>
-                            <wp:cNvGraphicFramePr>
-                              <a:graphicFrameLocks xmlns:a="http://schemas.openxmlformats.org/drawingml/2006/main" noChangeAspect="1"/>
-                            </wp:cNvGraphicFramePr>
-                            <a:graphic xmlns:a="http://schemas.openxmlformats.org/drawingml/2006/main">
-                              <a:graphicData uri="http://schemas.openxmlformats.org/drawingml/2006/picture">
-                                <pic:pic xmlns:pic="http://schemas.openxmlformats.org/drawingml/2006/picture">
-                                  <pic:nvPicPr>
-                                    <pic:cNvPr id="1942272724" name="Picture 3" descr="A person smiling at the camera&#10;&#10;AI-generated content may be incorrect."/>
-                                    <pic:cNvPicPr/>
-                                  </pic:nvPicPr>
-                                  <pic:blipFill>
-                                    <a:blip r:embed="rId6">
-                                      <a:extLst>
-                                        <a:ext uri="{28A0092B-C50C-407E-A947-70E740481C1C}">
-                                          <a14:useLocalDpi xmlns:a14="http://schemas.microsoft.com/office/drawing/2010/main" val="0"/>
-                                        </a:ext>
-                                      </a:extLst>
-                                    </a:blip>
-                                    <a:stretch>
-                                      <a:fillRect/>
-                                    </a:stretch>
-                                  </pic:blipFill>
-                                  <pic:spPr>
-                                    <a:xfrm>
-                                      <a:off x="0" y="0"/>
-                                      <a:ext cx="1456055" cy="1672590"/>
-                                    </a:xfrm>
-                                    <a:prstGeom prst="rect">
-                                      <a:avLst/>
-                                    </a:prstGeom>
-                                  </pic:spPr>
-                                </pic:pic>
-                              </a:graphicData>
-                            </a:graphic>
-                          </wp:inline>
-                        </w:drawing>
+                        <w:t>{{</w:t>
+                      </w:r>
+                      <w:proofErr w:type="spellStart"/>
+                      <w:r>
+                        <w:rPr>
+                          <w:color w:val="262626" w:themeColor="text1" w:themeTint="D9"/>
+                        </w:rPr>
+                        <w:t>profile_image</w:t>
+                      </w:r>
+                      <w:proofErr w:type="spellEnd"/>
+                      <w:r>
+                        <w:rPr>
+                          <w:color w:val="262626" w:themeColor="text1" w:themeTint="D9"/>
+                        </w:rPr>
+                        <w:t>}}</w:t>
                       </w:r>
                     </w:p>
                   </w:txbxContent>
@@ -1599,8 +1551,8 @@
       </w:r>
     </w:p>
     <w:sectPr>
-      <w:headerReference w:type="default" r:id="rId7"/>
-      <w:footerReference w:type="default" r:id="rId8"/>
+      <w:headerReference w:type="default" r:id="rId6"/>
+      <w:footerReference w:type="default" r:id="rId7"/>
       <w:pgSz w:w="11906" w:h="16838"/>
       <w:pgMar w:top="1440" w:right="1440" w:bottom="1440" w:left="1440" w:header="708" w:footer="708" w:gutter="0"/>
       <w:cols w:space="708"/>
@@ -2929,11 +2881,13 @@
     <w:rsid w:val="000336F1"/>
     <w:rsid w:val="00036CFD"/>
     <w:rsid w:val="001B519D"/>
+    <w:rsid w:val="002520E7"/>
     <w:rsid w:val="0035480A"/>
     <w:rsid w:val="003909D0"/>
     <w:rsid w:val="003B34CB"/>
     <w:rsid w:val="00497606"/>
     <w:rsid w:val="004D11A7"/>
+    <w:rsid w:val="00531583"/>
     <w:rsid w:val="0055232C"/>
     <w:rsid w:val="005E70EB"/>
     <w:rsid w:val="00673D4D"/>
@@ -3397,10 +3351,6 @@
     <w:semiHidden/>
     <w:unhideWhenUsed/>
   </w:style>
-  <w:style w:type="paragraph" w:customStyle="1" w:styleId="C1A22DC431CC41E1959079F9BABDA74E">
-    <w:name w:val="C1A22DC431CC41E1959079F9BABDA74E"/>
-    <w:rsid w:val="001B519D"/>
-  </w:style>
   <w:style w:type="paragraph" w:customStyle="1" w:styleId="1E60CAF31DD642FF8170F2C6081CC1C6">
     <w:name w:val="1E60CAF31DD642FF8170F2C6081CC1C6"/>
     <w:rsid w:val="00673D4D"/>

</xml_diff>